<commit_message>
Added HTML and CSS Files
</commit_message>
<xml_diff>
--- a/2018100000015_FinalLabReport.docx
+++ b/2018100000015_FinalLabReport.docx
@@ -591,6 +591,2506 @@
                 <w:szCs w:val="19"/>
               </w:rPr>
             </w:pPr>
+            <w:r>
+              <w:rPr>
+                <w:rFonts w:ascii="Consolas" w:eastAsia="Times New Roman" w:hAnsi="Consolas" w:cs="Times New Roman"/>
+                <w:color w:val="000000"/>
+                <w:sz w:val="19"/>
+                <w:szCs w:val="19"/>
+              </w:rPr>
+              <w:t>&lt;!DOCTYPE html&gt;</w:t>
+            </w:r>
+          </w:p>
+          <w:p>
+            <w:pPr>
+              <w:shd w:val="clear" w:color="auto" w:fill="FFFFFE"/>
+              <w:spacing w:after="0" w:line="254" w:lineRule="atLeast"/>
+              <w:rPr>
+                <w:rFonts w:ascii="Consolas" w:eastAsia="Times New Roman" w:hAnsi="Consolas" w:cs="Times New Roman"/>
+                <w:color w:val="000000"/>
+                <w:sz w:val="19"/>
+                <w:szCs w:val="19"/>
+              </w:rPr>
+            </w:pPr>
+            <w:r>
+              <w:rPr>
+                <w:rFonts w:ascii="Consolas" w:eastAsia="Times New Roman" w:hAnsi="Consolas" w:cs="Times New Roman"/>
+                <w:color w:val="000000"/>
+                <w:sz w:val="19"/>
+                <w:szCs w:val="19"/>
+              </w:rPr>
+              <w:t>&lt;html lang="en"&gt;</w:t>
+            </w:r>
+          </w:p>
+          <w:p>
+            <w:pPr>
+              <w:shd w:val="clear" w:color="auto" w:fill="FFFFFE"/>
+              <w:spacing w:after="0" w:line="254" w:lineRule="atLeast"/>
+              <w:rPr>
+                <w:rFonts w:ascii="Consolas" w:eastAsia="Times New Roman" w:hAnsi="Consolas" w:cs="Times New Roman"/>
+                <w:color w:val="000000"/>
+                <w:sz w:val="19"/>
+                <w:szCs w:val="19"/>
+              </w:rPr>
+            </w:pPr>
+          </w:p>
+          <w:p>
+            <w:pPr>
+              <w:shd w:val="clear" w:color="auto" w:fill="FFFFFE"/>
+              <w:spacing w:after="0" w:line="254" w:lineRule="atLeast"/>
+              <w:rPr>
+                <w:rFonts w:ascii="Consolas" w:eastAsia="Times New Roman" w:hAnsi="Consolas" w:cs="Times New Roman"/>
+                <w:color w:val="000000"/>
+                <w:sz w:val="19"/>
+                <w:szCs w:val="19"/>
+              </w:rPr>
+            </w:pPr>
+            <w:r>
+              <w:rPr>
+                <w:rFonts w:ascii="Consolas" w:eastAsia="Times New Roman" w:hAnsi="Consolas" w:cs="Times New Roman"/>
+                <w:color w:val="000000"/>
+                <w:sz w:val="19"/>
+                <w:szCs w:val="19"/>
+              </w:rPr>
+              <w:t>&lt;head&gt;</w:t>
+            </w:r>
+          </w:p>
+          <w:p>
+            <w:pPr>
+              <w:shd w:val="clear" w:color="auto" w:fill="FFFFFE"/>
+              <w:spacing w:after="0" w:line="254" w:lineRule="atLeast"/>
+              <w:rPr>
+                <w:rFonts w:ascii="Consolas" w:eastAsia="Times New Roman" w:hAnsi="Consolas" w:cs="Times New Roman"/>
+                <w:color w:val="000000"/>
+                <w:sz w:val="19"/>
+                <w:szCs w:val="19"/>
+              </w:rPr>
+            </w:pPr>
+            <w:r>
+              <w:rPr>
+                <w:rFonts w:ascii="Consolas" w:eastAsia="Times New Roman" w:hAnsi="Consolas" w:cs="Times New Roman"/>
+                <w:color w:val="000000"/>
+                <w:sz w:val="19"/>
+                <w:szCs w:val="19"/>
+              </w:rPr>
+              <w:t xml:space="preserve">    &lt;meta charset="UTF-8"&gt;</w:t>
+            </w:r>
+          </w:p>
+          <w:p>
+            <w:pPr>
+              <w:shd w:val="clear" w:color="auto" w:fill="FFFFFE"/>
+              <w:spacing w:after="0" w:line="254" w:lineRule="atLeast"/>
+              <w:rPr>
+                <w:rFonts w:ascii="Consolas" w:eastAsia="Times New Roman" w:hAnsi="Consolas" w:cs="Times New Roman"/>
+                <w:color w:val="000000"/>
+                <w:sz w:val="19"/>
+                <w:szCs w:val="19"/>
+              </w:rPr>
+            </w:pPr>
+            <w:r>
+              <w:rPr>
+                <w:rFonts w:ascii="Consolas" w:eastAsia="Times New Roman" w:hAnsi="Consolas" w:cs="Times New Roman"/>
+                <w:color w:val="000000"/>
+                <w:sz w:val="19"/>
+                <w:szCs w:val="19"/>
+              </w:rPr>
+              <w:t xml:space="preserve">    &lt;meta http-equiv="X-UA-Compatible" content="IE=edge"&gt;</w:t>
+            </w:r>
+          </w:p>
+          <w:p>
+            <w:pPr>
+              <w:shd w:val="clear" w:color="auto" w:fill="FFFFFE"/>
+              <w:spacing w:after="0" w:line="254" w:lineRule="atLeast"/>
+              <w:rPr>
+                <w:rFonts w:ascii="Consolas" w:eastAsia="Times New Roman" w:hAnsi="Consolas" w:cs="Times New Roman"/>
+                <w:color w:val="000000"/>
+                <w:sz w:val="19"/>
+                <w:szCs w:val="19"/>
+              </w:rPr>
+            </w:pPr>
+            <w:r>
+              <w:rPr>
+                <w:rFonts w:ascii="Consolas" w:eastAsia="Times New Roman" w:hAnsi="Consolas" w:cs="Times New Roman"/>
+                <w:color w:val="000000"/>
+                <w:sz w:val="19"/>
+                <w:szCs w:val="19"/>
+              </w:rPr>
+              <w:t xml:space="preserve">    &lt;meta name="viewport" content="width=device-width, initial-scale=1.0"&gt;</w:t>
+            </w:r>
+          </w:p>
+          <w:p>
+            <w:pPr>
+              <w:shd w:val="clear" w:color="auto" w:fill="FFFFFE"/>
+              <w:spacing w:after="0" w:line="254" w:lineRule="atLeast"/>
+              <w:rPr>
+                <w:rFonts w:ascii="Consolas" w:eastAsia="Times New Roman" w:hAnsi="Consolas" w:cs="Times New Roman"/>
+                <w:color w:val="000000"/>
+                <w:sz w:val="19"/>
+                <w:szCs w:val="19"/>
+              </w:rPr>
+            </w:pPr>
+            <w:r>
+              <w:rPr>
+                <w:rFonts w:ascii="Consolas" w:eastAsia="Times New Roman" w:hAnsi="Consolas" w:cs="Times New Roman"/>
+                <w:color w:val="000000"/>
+                <w:sz w:val="19"/>
+                <w:szCs w:val="19"/>
+              </w:rPr>
+              <w:t xml:space="preserve">    &lt;title&gt;&lt;/title&gt;</w:t>
+            </w:r>
+          </w:p>
+          <w:p>
+            <w:pPr>
+              <w:shd w:val="clear" w:color="auto" w:fill="FFFFFE"/>
+              <w:spacing w:after="0" w:line="254" w:lineRule="atLeast"/>
+              <w:rPr>
+                <w:rFonts w:ascii="Consolas" w:eastAsia="Times New Roman" w:hAnsi="Consolas" w:cs="Times New Roman"/>
+                <w:color w:val="000000"/>
+                <w:sz w:val="19"/>
+                <w:szCs w:val="19"/>
+              </w:rPr>
+            </w:pPr>
+            <w:r>
+              <w:rPr>
+                <w:rFonts w:ascii="Consolas" w:eastAsia="Times New Roman" w:hAnsi="Consolas" w:cs="Times New Roman"/>
+                <w:color w:val="000000"/>
+                <w:sz w:val="19"/>
+                <w:szCs w:val="19"/>
+              </w:rPr>
+              <w:t xml:space="preserve">    &lt;link rel="preconnect" href="https://fonts.googleapis.com"&gt;</w:t>
+            </w:r>
+          </w:p>
+          <w:p>
+            <w:pPr>
+              <w:shd w:val="clear" w:color="auto" w:fill="FFFFFE"/>
+              <w:spacing w:after="0" w:line="254" w:lineRule="atLeast"/>
+              <w:rPr>
+                <w:rFonts w:ascii="Consolas" w:eastAsia="Times New Roman" w:hAnsi="Consolas" w:cs="Times New Roman"/>
+                <w:color w:val="000000"/>
+                <w:sz w:val="19"/>
+                <w:szCs w:val="19"/>
+              </w:rPr>
+            </w:pPr>
+            <w:r>
+              <w:rPr>
+                <w:rFonts w:ascii="Consolas" w:eastAsia="Times New Roman" w:hAnsi="Consolas" w:cs="Times New Roman"/>
+                <w:color w:val="000000"/>
+                <w:sz w:val="19"/>
+                <w:szCs w:val="19"/>
+              </w:rPr>
+              <w:t xml:space="preserve">    &lt;link rel="preconnect" href="https://fonts.gstatic.com" crossorigin&gt;</w:t>
+            </w:r>
+          </w:p>
+          <w:p>
+            <w:pPr>
+              <w:shd w:val="clear" w:color="auto" w:fill="FFFFFE"/>
+              <w:spacing w:after="0" w:line="254" w:lineRule="atLeast"/>
+              <w:rPr>
+                <w:rFonts w:ascii="Consolas" w:eastAsia="Times New Roman" w:hAnsi="Consolas" w:cs="Times New Roman"/>
+                <w:color w:val="000000"/>
+                <w:sz w:val="19"/>
+                <w:szCs w:val="19"/>
+              </w:rPr>
+            </w:pPr>
+            <w:r>
+              <w:rPr>
+                <w:rFonts w:ascii="Consolas" w:eastAsia="Times New Roman" w:hAnsi="Consolas" w:cs="Times New Roman"/>
+                <w:color w:val="000000"/>
+                <w:sz w:val="19"/>
+                <w:szCs w:val="19"/>
+              </w:rPr>
+              <w:t xml:space="preserve">    &lt;link href="https://fonts.googleapis.com/css2?family=Lato:ital,wght@0,100;0,300;0,400;0,700;0,900;1,100;1,300;1,400;1,700;1,900&amp;display=swap" rel="stylesheet"&gt;</w:t>
+            </w:r>
+          </w:p>
+          <w:p>
+            <w:pPr>
+              <w:shd w:val="clear" w:color="auto" w:fill="FFFFFE"/>
+              <w:spacing w:after="0" w:line="254" w:lineRule="atLeast"/>
+              <w:rPr>
+                <w:rFonts w:ascii="Consolas" w:eastAsia="Times New Roman" w:hAnsi="Consolas" w:cs="Times New Roman"/>
+                <w:color w:val="000000"/>
+                <w:sz w:val="19"/>
+                <w:szCs w:val="19"/>
+              </w:rPr>
+            </w:pPr>
+            <w:r>
+              <w:rPr>
+                <w:rFonts w:ascii="Consolas" w:eastAsia="Times New Roman" w:hAnsi="Consolas" w:cs="Times New Roman"/>
+                <w:color w:val="000000"/>
+                <w:sz w:val="19"/>
+                <w:szCs w:val="19"/>
+              </w:rPr>
+              <w:t xml:space="preserve">    &lt;link rel="stylesheet" href="lab-final.css"&gt;</w:t>
+            </w:r>
+          </w:p>
+          <w:p>
+            <w:pPr>
+              <w:shd w:val="clear" w:color="auto" w:fill="FFFFFE"/>
+              <w:spacing w:after="0" w:line="254" w:lineRule="atLeast"/>
+              <w:rPr>
+                <w:rFonts w:ascii="Consolas" w:eastAsia="Times New Roman" w:hAnsi="Consolas" w:cs="Times New Roman"/>
+                <w:color w:val="000000"/>
+                <w:sz w:val="19"/>
+                <w:szCs w:val="19"/>
+              </w:rPr>
+            </w:pPr>
+            <w:r>
+              <w:rPr>
+                <w:rFonts w:ascii="Consolas" w:eastAsia="Times New Roman" w:hAnsi="Consolas" w:cs="Times New Roman"/>
+                <w:color w:val="000000"/>
+                <w:sz w:val="19"/>
+                <w:szCs w:val="19"/>
+              </w:rPr>
+              <w:t>&lt;/head&gt;</w:t>
+            </w:r>
+          </w:p>
+          <w:p>
+            <w:pPr>
+              <w:shd w:val="clear" w:color="auto" w:fill="FFFFFE"/>
+              <w:spacing w:after="0" w:line="254" w:lineRule="atLeast"/>
+              <w:rPr>
+                <w:rFonts w:ascii="Consolas" w:eastAsia="Times New Roman" w:hAnsi="Consolas" w:cs="Times New Roman"/>
+                <w:color w:val="000000"/>
+                <w:sz w:val="19"/>
+                <w:szCs w:val="19"/>
+              </w:rPr>
+            </w:pPr>
+          </w:p>
+          <w:p>
+            <w:pPr>
+              <w:shd w:val="clear" w:color="auto" w:fill="FFFFFE"/>
+              <w:spacing w:after="0" w:line="254" w:lineRule="atLeast"/>
+              <w:rPr>
+                <w:rFonts w:ascii="Consolas" w:eastAsia="Times New Roman" w:hAnsi="Consolas" w:cs="Times New Roman"/>
+                <w:color w:val="000000"/>
+                <w:sz w:val="19"/>
+                <w:szCs w:val="19"/>
+              </w:rPr>
+            </w:pPr>
+            <w:r>
+              <w:rPr>
+                <w:rFonts w:ascii="Consolas" w:eastAsia="Times New Roman" w:hAnsi="Consolas" w:cs="Times New Roman"/>
+                <w:color w:val="000000"/>
+                <w:sz w:val="19"/>
+                <w:szCs w:val="19"/>
+              </w:rPr>
+              <w:t>&lt;body&gt;</w:t>
+            </w:r>
+          </w:p>
+          <w:p>
+            <w:pPr>
+              <w:shd w:val="clear" w:color="auto" w:fill="FFFFFE"/>
+              <w:spacing w:after="0" w:line="254" w:lineRule="atLeast"/>
+              <w:rPr>
+                <w:rFonts w:ascii="Consolas" w:eastAsia="Times New Roman" w:hAnsi="Consolas" w:cs="Times New Roman"/>
+                <w:color w:val="000000"/>
+                <w:sz w:val="19"/>
+                <w:szCs w:val="19"/>
+              </w:rPr>
+            </w:pPr>
+            <w:r>
+              <w:rPr>
+                <w:rFonts w:ascii="Consolas" w:eastAsia="Times New Roman" w:hAnsi="Consolas" w:cs="Times New Roman"/>
+                <w:color w:val="000000"/>
+                <w:sz w:val="19"/>
+                <w:szCs w:val="19"/>
+              </w:rPr>
+              <w:t xml:space="preserve">    &lt;div class="container__main"&gt;</w:t>
+            </w:r>
+          </w:p>
+          <w:p>
+            <w:pPr>
+              <w:shd w:val="clear" w:color="auto" w:fill="FFFFFE"/>
+              <w:spacing w:after="0" w:line="254" w:lineRule="atLeast"/>
+              <w:rPr>
+                <w:rFonts w:ascii="Consolas" w:eastAsia="Times New Roman" w:hAnsi="Consolas" w:cs="Times New Roman"/>
+                <w:color w:val="000000"/>
+                <w:sz w:val="19"/>
+                <w:szCs w:val="19"/>
+              </w:rPr>
+            </w:pPr>
+          </w:p>
+          <w:p>
+            <w:pPr>
+              <w:shd w:val="clear" w:color="auto" w:fill="FFFFFE"/>
+              <w:spacing w:after="0" w:line="254" w:lineRule="atLeast"/>
+              <w:rPr>
+                <w:rFonts w:ascii="Consolas" w:eastAsia="Times New Roman" w:hAnsi="Consolas" w:cs="Times New Roman"/>
+                <w:color w:val="000000"/>
+                <w:sz w:val="19"/>
+                <w:szCs w:val="19"/>
+              </w:rPr>
+            </w:pPr>
+            <w:r>
+              <w:rPr>
+                <w:rFonts w:ascii="Consolas" w:eastAsia="Times New Roman" w:hAnsi="Consolas" w:cs="Times New Roman"/>
+                <w:color w:val="000000"/>
+                <w:sz w:val="19"/>
+                <w:szCs w:val="19"/>
+              </w:rPr>
+              <w:t xml:space="preserve">        &lt;div class="container__main__secondary"&gt;</w:t>
+            </w:r>
+          </w:p>
+          <w:p>
+            <w:pPr>
+              <w:shd w:val="clear" w:color="auto" w:fill="FFFFFE"/>
+              <w:spacing w:after="0" w:line="254" w:lineRule="atLeast"/>
+              <w:rPr>
+                <w:rFonts w:ascii="Consolas" w:eastAsia="Times New Roman" w:hAnsi="Consolas" w:cs="Times New Roman"/>
+                <w:color w:val="000000"/>
+                <w:sz w:val="19"/>
+                <w:szCs w:val="19"/>
+              </w:rPr>
+            </w:pPr>
+          </w:p>
+          <w:p>
+            <w:pPr>
+              <w:shd w:val="clear" w:color="auto" w:fill="FFFFFE"/>
+              <w:spacing w:after="0" w:line="254" w:lineRule="atLeast"/>
+              <w:rPr>
+                <w:rFonts w:ascii="Consolas" w:eastAsia="Times New Roman" w:hAnsi="Consolas" w:cs="Times New Roman"/>
+                <w:color w:val="000000"/>
+                <w:sz w:val="19"/>
+                <w:szCs w:val="19"/>
+              </w:rPr>
+            </w:pPr>
+          </w:p>
+          <w:p>
+            <w:pPr>
+              <w:shd w:val="clear" w:color="auto" w:fill="FFFFFE"/>
+              <w:spacing w:after="0" w:line="254" w:lineRule="atLeast"/>
+              <w:rPr>
+                <w:rFonts w:ascii="Consolas" w:eastAsia="Times New Roman" w:hAnsi="Consolas" w:cs="Times New Roman"/>
+                <w:color w:val="000000"/>
+                <w:sz w:val="19"/>
+                <w:szCs w:val="19"/>
+              </w:rPr>
+            </w:pPr>
+            <w:r>
+              <w:rPr>
+                <w:rFonts w:ascii="Consolas" w:eastAsia="Times New Roman" w:hAnsi="Consolas" w:cs="Times New Roman"/>
+                <w:color w:val="000000"/>
+                <w:sz w:val="19"/>
+                <w:szCs w:val="19"/>
+              </w:rPr>
+              <w:t xml:space="preserve">            &lt;div class="container__main__body"&gt;</w:t>
+            </w:r>
+          </w:p>
+          <w:p>
+            <w:pPr>
+              <w:shd w:val="clear" w:color="auto" w:fill="FFFFFE"/>
+              <w:spacing w:after="0" w:line="254" w:lineRule="atLeast"/>
+              <w:rPr>
+                <w:rFonts w:ascii="Consolas" w:eastAsia="Times New Roman" w:hAnsi="Consolas" w:cs="Times New Roman"/>
+                <w:color w:val="000000"/>
+                <w:sz w:val="19"/>
+                <w:szCs w:val="19"/>
+              </w:rPr>
+            </w:pPr>
+          </w:p>
+          <w:p>
+            <w:pPr>
+              <w:shd w:val="clear" w:color="auto" w:fill="FFFFFE"/>
+              <w:spacing w:after="0" w:line="254" w:lineRule="atLeast"/>
+              <w:rPr>
+                <w:rFonts w:ascii="Consolas" w:eastAsia="Times New Roman" w:hAnsi="Consolas" w:cs="Times New Roman"/>
+                <w:color w:val="000000"/>
+                <w:sz w:val="19"/>
+                <w:szCs w:val="19"/>
+              </w:rPr>
+            </w:pPr>
+            <w:r>
+              <w:rPr>
+                <w:rFonts w:ascii="Consolas" w:eastAsia="Times New Roman" w:hAnsi="Consolas" w:cs="Times New Roman"/>
+                <w:color w:val="000000"/>
+                <w:sz w:val="19"/>
+                <w:szCs w:val="19"/>
+              </w:rPr>
+              <w:t xml:space="preserve">                &lt;div class="main__header"&gt;</w:t>
+            </w:r>
+          </w:p>
+          <w:p>
+            <w:pPr>
+              <w:shd w:val="clear" w:color="auto" w:fill="FFFFFE"/>
+              <w:spacing w:after="0" w:line="254" w:lineRule="atLeast"/>
+              <w:rPr>
+                <w:rFonts w:ascii="Consolas" w:eastAsia="Times New Roman" w:hAnsi="Consolas" w:cs="Times New Roman"/>
+                <w:color w:val="000000"/>
+                <w:sz w:val="19"/>
+                <w:szCs w:val="19"/>
+              </w:rPr>
+            </w:pPr>
+            <w:r>
+              <w:rPr>
+                <w:rFonts w:ascii="Consolas" w:eastAsia="Times New Roman" w:hAnsi="Consolas" w:cs="Times New Roman"/>
+                <w:color w:val="000000"/>
+                <w:sz w:val="19"/>
+                <w:szCs w:val="19"/>
+              </w:rPr>
+              <w:t xml:space="preserve">                    &lt;h1&gt;Doggo Pupper&lt;/h1&gt;</w:t>
+            </w:r>
+          </w:p>
+          <w:p>
+            <w:pPr>
+              <w:shd w:val="clear" w:color="auto" w:fill="FFFFFE"/>
+              <w:spacing w:after="0" w:line="254" w:lineRule="atLeast"/>
+              <w:rPr>
+                <w:rFonts w:ascii="Consolas" w:eastAsia="Times New Roman" w:hAnsi="Consolas" w:cs="Times New Roman"/>
+                <w:color w:val="000000"/>
+                <w:sz w:val="19"/>
+                <w:szCs w:val="19"/>
+              </w:rPr>
+            </w:pPr>
+            <w:r>
+              <w:rPr>
+                <w:rFonts w:ascii="Consolas" w:eastAsia="Times New Roman" w:hAnsi="Consolas" w:cs="Times New Roman"/>
+                <w:color w:val="000000"/>
+                <w:sz w:val="19"/>
+                <w:szCs w:val="19"/>
+              </w:rPr>
+              <w:t xml:space="preserve">                    &lt;div class="main__subheader"&gt;</w:t>
+            </w:r>
+          </w:p>
+          <w:p>
+            <w:pPr>
+              <w:shd w:val="clear" w:color="auto" w:fill="FFFFFE"/>
+              <w:spacing w:after="0" w:line="254" w:lineRule="atLeast"/>
+              <w:rPr>
+                <w:rFonts w:ascii="Consolas" w:eastAsia="Times New Roman" w:hAnsi="Consolas" w:cs="Times New Roman"/>
+                <w:color w:val="000000"/>
+                <w:sz w:val="19"/>
+                <w:szCs w:val="19"/>
+              </w:rPr>
+            </w:pPr>
+            <w:r>
+              <w:rPr>
+                <w:rFonts w:ascii="Consolas" w:eastAsia="Times New Roman" w:hAnsi="Consolas" w:cs="Times New Roman"/>
+                <w:color w:val="000000"/>
+                <w:sz w:val="19"/>
+                <w:szCs w:val="19"/>
+              </w:rPr>
+              <w:t xml:space="preserve">                        &lt;h2&gt;About me&lt;/h2&gt;</w:t>
+            </w:r>
+          </w:p>
+          <w:p>
+            <w:pPr>
+              <w:shd w:val="clear" w:color="auto" w:fill="FFFFFE"/>
+              <w:spacing w:after="0" w:line="254" w:lineRule="atLeast"/>
+              <w:rPr>
+                <w:rFonts w:ascii="Consolas" w:eastAsia="Times New Roman" w:hAnsi="Consolas" w:cs="Times New Roman"/>
+                <w:color w:val="000000"/>
+                <w:sz w:val="19"/>
+                <w:szCs w:val="19"/>
+              </w:rPr>
+            </w:pPr>
+            <w:r>
+              <w:rPr>
+                <w:rFonts w:ascii="Consolas" w:eastAsia="Times New Roman" w:hAnsi="Consolas" w:cs="Times New Roman"/>
+                <w:color w:val="000000"/>
+                <w:sz w:val="19"/>
+                <w:szCs w:val="19"/>
+              </w:rPr>
+              <w:t xml:space="preserve">                        &lt;p&gt;Hello, I love</w:t>
+            </w:r>
+          </w:p>
+          <w:p>
+            <w:pPr>
+              <w:shd w:val="clear" w:color="auto" w:fill="FFFFFE"/>
+              <w:spacing w:after="0" w:line="254" w:lineRule="atLeast"/>
+              <w:rPr>
+                <w:rFonts w:ascii="Consolas" w:eastAsia="Times New Roman" w:hAnsi="Consolas" w:cs="Times New Roman"/>
+                <w:color w:val="000000"/>
+                <w:sz w:val="19"/>
+                <w:szCs w:val="19"/>
+              </w:rPr>
+            </w:pPr>
+            <w:r>
+              <w:rPr>
+                <w:rFonts w:ascii="Consolas" w:eastAsia="Times New Roman" w:hAnsi="Consolas" w:cs="Times New Roman"/>
+                <w:color w:val="000000"/>
+                <w:sz w:val="19"/>
+                <w:szCs w:val="19"/>
+              </w:rPr>
+              <w:t xml:space="preserve">                            &lt;a href="#"&gt;User Interface Design&lt;/a&gt;</w:t>
+            </w:r>
+          </w:p>
+          <w:p>
+            <w:pPr>
+              <w:shd w:val="clear" w:color="auto" w:fill="FFFFFE"/>
+              <w:spacing w:after="0" w:line="254" w:lineRule="atLeast"/>
+              <w:rPr>
+                <w:rFonts w:ascii="Consolas" w:eastAsia="Times New Roman" w:hAnsi="Consolas" w:cs="Times New Roman"/>
+                <w:color w:val="000000"/>
+                <w:sz w:val="19"/>
+                <w:szCs w:val="19"/>
+              </w:rPr>
+            </w:pPr>
+            <w:r>
+              <w:rPr>
+                <w:rFonts w:ascii="Consolas" w:eastAsia="Times New Roman" w:hAnsi="Consolas" w:cs="Times New Roman"/>
+                <w:color w:val="000000"/>
+                <w:sz w:val="19"/>
+                <w:szCs w:val="19"/>
+              </w:rPr>
+              <w:t xml:space="preserve">                        &lt;/p&gt;</w:t>
+            </w:r>
+          </w:p>
+          <w:p>
+            <w:pPr>
+              <w:shd w:val="clear" w:color="auto" w:fill="FFFFFE"/>
+              <w:spacing w:after="0" w:line="254" w:lineRule="atLeast"/>
+              <w:rPr>
+                <w:rFonts w:ascii="Consolas" w:eastAsia="Times New Roman" w:hAnsi="Consolas" w:cs="Times New Roman"/>
+                <w:color w:val="000000"/>
+                <w:sz w:val="19"/>
+                <w:szCs w:val="19"/>
+              </w:rPr>
+            </w:pPr>
+            <w:r>
+              <w:rPr>
+                <w:rFonts w:ascii="Consolas" w:eastAsia="Times New Roman" w:hAnsi="Consolas" w:cs="Times New Roman"/>
+                <w:color w:val="000000"/>
+                <w:sz w:val="19"/>
+                <w:szCs w:val="19"/>
+              </w:rPr>
+              <w:t xml:space="preserve">                    &lt;/div&gt;</w:t>
+            </w:r>
+          </w:p>
+          <w:p>
+            <w:pPr>
+              <w:shd w:val="clear" w:color="auto" w:fill="FFFFFE"/>
+              <w:spacing w:after="0" w:line="254" w:lineRule="atLeast"/>
+              <w:rPr>
+                <w:rFonts w:ascii="Consolas" w:eastAsia="Times New Roman" w:hAnsi="Consolas" w:cs="Times New Roman"/>
+                <w:color w:val="000000"/>
+                <w:sz w:val="19"/>
+                <w:szCs w:val="19"/>
+              </w:rPr>
+            </w:pPr>
+            <w:r>
+              <w:rPr>
+                <w:rFonts w:ascii="Consolas" w:eastAsia="Times New Roman" w:hAnsi="Consolas" w:cs="Times New Roman"/>
+                <w:color w:val="000000"/>
+                <w:sz w:val="19"/>
+                <w:szCs w:val="19"/>
+              </w:rPr>
+              <w:t xml:space="preserve">                &lt;/div&gt;</w:t>
+            </w:r>
+          </w:p>
+          <w:p>
+            <w:pPr>
+              <w:shd w:val="clear" w:color="auto" w:fill="FFFFFE"/>
+              <w:spacing w:after="0" w:line="254" w:lineRule="atLeast"/>
+              <w:rPr>
+                <w:rFonts w:ascii="Consolas" w:eastAsia="Times New Roman" w:hAnsi="Consolas" w:cs="Times New Roman"/>
+                <w:color w:val="000000"/>
+                <w:sz w:val="19"/>
+                <w:szCs w:val="19"/>
+              </w:rPr>
+            </w:pPr>
+          </w:p>
+          <w:p>
+            <w:pPr>
+              <w:shd w:val="clear" w:color="auto" w:fill="FFFFFE"/>
+              <w:spacing w:after="0" w:line="254" w:lineRule="atLeast"/>
+              <w:rPr>
+                <w:rFonts w:ascii="Consolas" w:eastAsia="Times New Roman" w:hAnsi="Consolas" w:cs="Times New Roman"/>
+                <w:color w:val="000000"/>
+                <w:sz w:val="19"/>
+                <w:szCs w:val="19"/>
+              </w:rPr>
+            </w:pPr>
+          </w:p>
+          <w:p>
+            <w:pPr>
+              <w:shd w:val="clear" w:color="auto" w:fill="FFFFFE"/>
+              <w:spacing w:after="0" w:line="254" w:lineRule="atLeast"/>
+              <w:rPr>
+                <w:rFonts w:ascii="Consolas" w:eastAsia="Times New Roman" w:hAnsi="Consolas" w:cs="Times New Roman"/>
+                <w:color w:val="000000"/>
+                <w:sz w:val="19"/>
+                <w:szCs w:val="19"/>
+              </w:rPr>
+            </w:pPr>
+          </w:p>
+          <w:p>
+            <w:pPr>
+              <w:shd w:val="clear" w:color="auto" w:fill="FFFFFE"/>
+              <w:spacing w:after="0" w:line="254" w:lineRule="atLeast"/>
+              <w:rPr>
+                <w:rFonts w:ascii="Consolas" w:eastAsia="Times New Roman" w:hAnsi="Consolas" w:cs="Times New Roman"/>
+                <w:color w:val="000000"/>
+                <w:sz w:val="19"/>
+                <w:szCs w:val="19"/>
+              </w:rPr>
+            </w:pPr>
+            <w:r>
+              <w:rPr>
+                <w:rFonts w:ascii="Consolas" w:eastAsia="Times New Roman" w:hAnsi="Consolas" w:cs="Times New Roman"/>
+                <w:color w:val="000000"/>
+                <w:sz w:val="19"/>
+                <w:szCs w:val="19"/>
+              </w:rPr>
+              <w:t xml:space="preserve">                &lt;div class="main__container__body"&gt;</w:t>
+            </w:r>
+          </w:p>
+          <w:p>
+            <w:pPr>
+              <w:shd w:val="clear" w:color="auto" w:fill="FFFFFE"/>
+              <w:spacing w:after="0" w:line="254" w:lineRule="atLeast"/>
+              <w:rPr>
+                <w:rFonts w:ascii="Consolas" w:eastAsia="Times New Roman" w:hAnsi="Consolas" w:cs="Times New Roman"/>
+                <w:color w:val="000000"/>
+                <w:sz w:val="19"/>
+                <w:szCs w:val="19"/>
+              </w:rPr>
+            </w:pPr>
+            <w:r>
+              <w:rPr>
+                <w:rFonts w:ascii="Consolas" w:eastAsia="Times New Roman" w:hAnsi="Consolas" w:cs="Times New Roman"/>
+                <w:color w:val="000000"/>
+                <w:sz w:val="19"/>
+                <w:szCs w:val="19"/>
+              </w:rPr>
+              <w:t xml:space="preserve">                    &lt;div class="main__container__body__s2"&gt;</w:t>
+            </w:r>
+          </w:p>
+          <w:p>
+            <w:pPr>
+              <w:shd w:val="clear" w:color="auto" w:fill="FFFFFE"/>
+              <w:spacing w:after="0" w:line="254" w:lineRule="atLeast"/>
+              <w:rPr>
+                <w:rFonts w:ascii="Consolas" w:eastAsia="Times New Roman" w:hAnsi="Consolas" w:cs="Times New Roman"/>
+                <w:color w:val="000000"/>
+                <w:sz w:val="19"/>
+                <w:szCs w:val="19"/>
+              </w:rPr>
+            </w:pPr>
+            <w:r>
+              <w:rPr>
+                <w:rFonts w:ascii="Consolas" w:eastAsia="Times New Roman" w:hAnsi="Consolas" w:cs="Times New Roman"/>
+                <w:color w:val="000000"/>
+                <w:sz w:val="19"/>
+                <w:szCs w:val="19"/>
+              </w:rPr>
+              <w:t xml:space="preserve">                        &lt;h1&gt;Classes&lt;/h1&gt;</w:t>
+            </w:r>
+          </w:p>
+          <w:p>
+            <w:pPr>
+              <w:shd w:val="clear" w:color="auto" w:fill="FFFFFE"/>
+              <w:spacing w:after="0" w:line="254" w:lineRule="atLeast"/>
+              <w:rPr>
+                <w:rFonts w:ascii="Consolas" w:eastAsia="Times New Roman" w:hAnsi="Consolas" w:cs="Times New Roman"/>
+                <w:color w:val="000000"/>
+                <w:sz w:val="19"/>
+                <w:szCs w:val="19"/>
+              </w:rPr>
+            </w:pPr>
+            <w:r>
+              <w:rPr>
+                <w:rFonts w:ascii="Consolas" w:eastAsia="Times New Roman" w:hAnsi="Consolas" w:cs="Times New Roman"/>
+                <w:color w:val="000000"/>
+                <w:sz w:val="19"/>
+                <w:szCs w:val="19"/>
+              </w:rPr>
+              <w:t xml:space="preserve">                        &lt;table&gt;</w:t>
+            </w:r>
+          </w:p>
+          <w:p>
+            <w:pPr>
+              <w:shd w:val="clear" w:color="auto" w:fill="FFFFFE"/>
+              <w:spacing w:after="0" w:line="254" w:lineRule="atLeast"/>
+              <w:rPr>
+                <w:rFonts w:ascii="Consolas" w:eastAsia="Times New Roman" w:hAnsi="Consolas" w:cs="Times New Roman"/>
+                <w:color w:val="000000"/>
+                <w:sz w:val="19"/>
+                <w:szCs w:val="19"/>
+              </w:rPr>
+            </w:pPr>
+            <w:r>
+              <w:rPr>
+                <w:rFonts w:ascii="Consolas" w:eastAsia="Times New Roman" w:hAnsi="Consolas" w:cs="Times New Roman"/>
+                <w:color w:val="000000"/>
+                <w:sz w:val="19"/>
+                <w:szCs w:val="19"/>
+              </w:rPr>
+              <w:t xml:space="preserve">                            &lt;thead&gt;</w:t>
+            </w:r>
+          </w:p>
+          <w:p>
+            <w:pPr>
+              <w:shd w:val="clear" w:color="auto" w:fill="FFFFFE"/>
+              <w:spacing w:after="0" w:line="254" w:lineRule="atLeast"/>
+              <w:rPr>
+                <w:rFonts w:ascii="Consolas" w:eastAsia="Times New Roman" w:hAnsi="Consolas" w:cs="Times New Roman"/>
+                <w:color w:val="000000"/>
+                <w:sz w:val="19"/>
+                <w:szCs w:val="19"/>
+              </w:rPr>
+            </w:pPr>
+            <w:r>
+              <w:rPr>
+                <w:rFonts w:ascii="Consolas" w:eastAsia="Times New Roman" w:hAnsi="Consolas" w:cs="Times New Roman"/>
+                <w:color w:val="000000"/>
+                <w:sz w:val="19"/>
+                <w:szCs w:val="19"/>
+              </w:rPr>
+              <w:t xml:space="preserve">                                &lt;tr&gt;</w:t>
+            </w:r>
+          </w:p>
+          <w:p>
+            <w:pPr>
+              <w:shd w:val="clear" w:color="auto" w:fill="FFFFFE"/>
+              <w:spacing w:after="0" w:line="254" w:lineRule="atLeast"/>
+              <w:rPr>
+                <w:rFonts w:ascii="Consolas" w:eastAsia="Times New Roman" w:hAnsi="Consolas" w:cs="Times New Roman"/>
+                <w:color w:val="000000"/>
+                <w:sz w:val="19"/>
+                <w:szCs w:val="19"/>
+              </w:rPr>
+            </w:pPr>
+            <w:r>
+              <w:rPr>
+                <w:rFonts w:ascii="Consolas" w:eastAsia="Times New Roman" w:hAnsi="Consolas" w:cs="Times New Roman"/>
+                <w:color w:val="000000"/>
+                <w:sz w:val="19"/>
+                <w:szCs w:val="19"/>
+              </w:rPr>
+              <w:t xml:space="preserve">                                    &lt;th&gt;</w:t>
+            </w:r>
+          </w:p>
+          <w:p>
+            <w:pPr>
+              <w:shd w:val="clear" w:color="auto" w:fill="FFFFFE"/>
+              <w:spacing w:after="0" w:line="254" w:lineRule="atLeast"/>
+              <w:rPr>
+                <w:rFonts w:ascii="Consolas" w:eastAsia="Times New Roman" w:hAnsi="Consolas" w:cs="Times New Roman"/>
+                <w:color w:val="000000"/>
+                <w:sz w:val="19"/>
+                <w:szCs w:val="19"/>
+              </w:rPr>
+            </w:pPr>
+            <w:r>
+              <w:rPr>
+                <w:rFonts w:ascii="Consolas" w:eastAsia="Times New Roman" w:hAnsi="Consolas" w:cs="Times New Roman"/>
+                <w:color w:val="000000"/>
+                <w:sz w:val="19"/>
+                <w:szCs w:val="19"/>
+              </w:rPr>
+              <w:t xml:space="preserve">                                        Course Number</w:t>
+            </w:r>
+          </w:p>
+          <w:p>
+            <w:pPr>
+              <w:shd w:val="clear" w:color="auto" w:fill="FFFFFE"/>
+              <w:spacing w:after="0" w:line="254" w:lineRule="atLeast"/>
+              <w:rPr>
+                <w:rFonts w:ascii="Consolas" w:eastAsia="Times New Roman" w:hAnsi="Consolas" w:cs="Times New Roman"/>
+                <w:color w:val="000000"/>
+                <w:sz w:val="19"/>
+                <w:szCs w:val="19"/>
+              </w:rPr>
+            </w:pPr>
+            <w:r>
+              <w:rPr>
+                <w:rFonts w:ascii="Consolas" w:eastAsia="Times New Roman" w:hAnsi="Consolas" w:cs="Times New Roman"/>
+                <w:color w:val="000000"/>
+                <w:sz w:val="19"/>
+                <w:szCs w:val="19"/>
+              </w:rPr>
+              <w:t xml:space="preserve">                                    &lt;/th&gt;</w:t>
+            </w:r>
+          </w:p>
+          <w:p>
+            <w:pPr>
+              <w:shd w:val="clear" w:color="auto" w:fill="FFFFFE"/>
+              <w:spacing w:after="0" w:line="254" w:lineRule="atLeast"/>
+              <w:rPr>
+                <w:rFonts w:ascii="Consolas" w:eastAsia="Times New Roman" w:hAnsi="Consolas" w:cs="Times New Roman"/>
+                <w:color w:val="000000"/>
+                <w:sz w:val="19"/>
+                <w:szCs w:val="19"/>
+              </w:rPr>
+            </w:pPr>
+            <w:r>
+              <w:rPr>
+                <w:rFonts w:ascii="Consolas" w:eastAsia="Times New Roman" w:hAnsi="Consolas" w:cs="Times New Roman"/>
+                <w:color w:val="000000"/>
+                <w:sz w:val="19"/>
+                <w:szCs w:val="19"/>
+              </w:rPr>
+              <w:t xml:space="preserve">                                    &lt;th&gt;</w:t>
+            </w:r>
+          </w:p>
+          <w:p>
+            <w:pPr>
+              <w:shd w:val="clear" w:color="auto" w:fill="FFFFFE"/>
+              <w:spacing w:after="0" w:line="254" w:lineRule="atLeast"/>
+              <w:rPr>
+                <w:rFonts w:ascii="Consolas" w:eastAsia="Times New Roman" w:hAnsi="Consolas" w:cs="Times New Roman"/>
+                <w:color w:val="000000"/>
+                <w:sz w:val="19"/>
+                <w:szCs w:val="19"/>
+              </w:rPr>
+            </w:pPr>
+            <w:r>
+              <w:rPr>
+                <w:rFonts w:ascii="Consolas" w:eastAsia="Times New Roman" w:hAnsi="Consolas" w:cs="Times New Roman"/>
+                <w:color w:val="000000"/>
+                <w:sz w:val="19"/>
+                <w:szCs w:val="19"/>
+              </w:rPr>
+              <w:t xml:space="preserve">                                        Course Title</w:t>
+            </w:r>
+          </w:p>
+          <w:p>
+            <w:pPr>
+              <w:shd w:val="clear" w:color="auto" w:fill="FFFFFE"/>
+              <w:spacing w:after="0" w:line="254" w:lineRule="atLeast"/>
+              <w:rPr>
+                <w:rFonts w:ascii="Consolas" w:eastAsia="Times New Roman" w:hAnsi="Consolas" w:cs="Times New Roman"/>
+                <w:color w:val="000000"/>
+                <w:sz w:val="19"/>
+                <w:szCs w:val="19"/>
+              </w:rPr>
+            </w:pPr>
+            <w:r>
+              <w:rPr>
+                <w:rFonts w:ascii="Consolas" w:eastAsia="Times New Roman" w:hAnsi="Consolas" w:cs="Times New Roman"/>
+                <w:color w:val="000000"/>
+                <w:sz w:val="19"/>
+                <w:szCs w:val="19"/>
+              </w:rPr>
+              <w:t xml:space="preserve">                                    &lt;/th&gt;</w:t>
+            </w:r>
+          </w:p>
+          <w:p>
+            <w:pPr>
+              <w:shd w:val="clear" w:color="auto" w:fill="FFFFFE"/>
+              <w:spacing w:after="0" w:line="254" w:lineRule="atLeast"/>
+              <w:rPr>
+                <w:rFonts w:ascii="Consolas" w:eastAsia="Times New Roman" w:hAnsi="Consolas" w:cs="Times New Roman"/>
+                <w:color w:val="000000"/>
+                <w:sz w:val="19"/>
+                <w:szCs w:val="19"/>
+              </w:rPr>
+            </w:pPr>
+            <w:r>
+              <w:rPr>
+                <w:rFonts w:ascii="Consolas" w:eastAsia="Times New Roman" w:hAnsi="Consolas" w:cs="Times New Roman"/>
+                <w:color w:val="000000"/>
+                <w:sz w:val="19"/>
+                <w:szCs w:val="19"/>
+              </w:rPr>
+              <w:t xml:space="preserve">                                &lt;/tr&gt;</w:t>
+            </w:r>
+          </w:p>
+          <w:p>
+            <w:pPr>
+              <w:shd w:val="clear" w:color="auto" w:fill="FFFFFE"/>
+              <w:spacing w:after="0" w:line="254" w:lineRule="atLeast"/>
+              <w:rPr>
+                <w:rFonts w:ascii="Consolas" w:eastAsia="Times New Roman" w:hAnsi="Consolas" w:cs="Times New Roman"/>
+                <w:color w:val="000000"/>
+                <w:sz w:val="19"/>
+                <w:szCs w:val="19"/>
+              </w:rPr>
+            </w:pPr>
+            <w:r>
+              <w:rPr>
+                <w:rFonts w:ascii="Consolas" w:eastAsia="Times New Roman" w:hAnsi="Consolas" w:cs="Times New Roman"/>
+                <w:color w:val="000000"/>
+                <w:sz w:val="19"/>
+                <w:szCs w:val="19"/>
+              </w:rPr>
+              <w:t xml:space="preserve">                            &lt;/thead&gt;</w:t>
+            </w:r>
+          </w:p>
+          <w:p>
+            <w:pPr>
+              <w:shd w:val="clear" w:color="auto" w:fill="FFFFFE"/>
+              <w:spacing w:after="0" w:line="254" w:lineRule="atLeast"/>
+              <w:rPr>
+                <w:rFonts w:ascii="Consolas" w:eastAsia="Times New Roman" w:hAnsi="Consolas" w:cs="Times New Roman"/>
+                <w:color w:val="000000"/>
+                <w:sz w:val="19"/>
+                <w:szCs w:val="19"/>
+              </w:rPr>
+            </w:pPr>
+            <w:r>
+              <w:rPr>
+                <w:rFonts w:ascii="Consolas" w:eastAsia="Times New Roman" w:hAnsi="Consolas" w:cs="Times New Roman"/>
+                <w:color w:val="000000"/>
+                <w:sz w:val="19"/>
+                <w:szCs w:val="19"/>
+              </w:rPr>
+              <w:t xml:space="preserve">                            &lt;tbody&gt;</w:t>
+            </w:r>
+          </w:p>
+          <w:p>
+            <w:pPr>
+              <w:shd w:val="clear" w:color="auto" w:fill="FFFFFE"/>
+              <w:spacing w:after="0" w:line="254" w:lineRule="atLeast"/>
+              <w:rPr>
+                <w:rFonts w:ascii="Consolas" w:eastAsia="Times New Roman" w:hAnsi="Consolas" w:cs="Times New Roman"/>
+                <w:color w:val="000000"/>
+                <w:sz w:val="19"/>
+                <w:szCs w:val="19"/>
+              </w:rPr>
+            </w:pPr>
+            <w:r>
+              <w:rPr>
+                <w:rFonts w:ascii="Consolas" w:eastAsia="Times New Roman" w:hAnsi="Consolas" w:cs="Times New Roman"/>
+                <w:color w:val="000000"/>
+                <w:sz w:val="19"/>
+                <w:szCs w:val="19"/>
+              </w:rPr>
+              <w:t xml:space="preserve">                                &lt;tr&gt;</w:t>
+            </w:r>
+          </w:p>
+          <w:p>
+            <w:pPr>
+              <w:shd w:val="clear" w:color="auto" w:fill="FFFFFE"/>
+              <w:spacing w:after="0" w:line="254" w:lineRule="atLeast"/>
+              <w:rPr>
+                <w:rFonts w:ascii="Consolas" w:eastAsia="Times New Roman" w:hAnsi="Consolas" w:cs="Times New Roman"/>
+                <w:color w:val="000000"/>
+                <w:sz w:val="19"/>
+                <w:szCs w:val="19"/>
+              </w:rPr>
+            </w:pPr>
+            <w:r>
+              <w:rPr>
+                <w:rFonts w:ascii="Consolas" w:eastAsia="Times New Roman" w:hAnsi="Consolas" w:cs="Times New Roman"/>
+                <w:color w:val="000000"/>
+                <w:sz w:val="19"/>
+                <w:szCs w:val="19"/>
+              </w:rPr>
+              <w:lastRenderedPageBreak/>
+              <w:t xml:space="preserve">                                    &lt;td colspan="2"&gt;</w:t>
+            </w:r>
+          </w:p>
+          <w:p>
+            <w:pPr>
+              <w:shd w:val="clear" w:color="auto" w:fill="FFFFFE"/>
+              <w:spacing w:after="0" w:line="254" w:lineRule="atLeast"/>
+              <w:rPr>
+                <w:rFonts w:ascii="Consolas" w:eastAsia="Times New Roman" w:hAnsi="Consolas" w:cs="Times New Roman"/>
+                <w:color w:val="000000"/>
+                <w:sz w:val="19"/>
+                <w:szCs w:val="19"/>
+              </w:rPr>
+            </w:pPr>
+            <w:r>
+              <w:rPr>
+                <w:rFonts w:ascii="Consolas" w:eastAsia="Times New Roman" w:hAnsi="Consolas" w:cs="Times New Roman"/>
+                <w:color w:val="000000"/>
+                <w:sz w:val="19"/>
+                <w:szCs w:val="19"/>
+              </w:rPr>
+              <w:t xml:space="preserve">                                        &lt;p&gt;</w:t>
+            </w:r>
+          </w:p>
+          <w:p>
+            <w:pPr>
+              <w:shd w:val="clear" w:color="auto" w:fill="FFFFFE"/>
+              <w:spacing w:after="0" w:line="254" w:lineRule="atLeast"/>
+              <w:rPr>
+                <w:rFonts w:ascii="Consolas" w:eastAsia="Times New Roman" w:hAnsi="Consolas" w:cs="Times New Roman"/>
+                <w:color w:val="000000"/>
+                <w:sz w:val="19"/>
+                <w:szCs w:val="19"/>
+              </w:rPr>
+            </w:pPr>
+            <w:r>
+              <w:rPr>
+                <w:rFonts w:ascii="Consolas" w:eastAsia="Times New Roman" w:hAnsi="Consolas" w:cs="Times New Roman"/>
+                <w:color w:val="000000"/>
+                <w:sz w:val="19"/>
+                <w:szCs w:val="19"/>
+              </w:rPr>
+              <w:t xml:space="preserve">                                            Spring 2016</w:t>
+            </w:r>
+          </w:p>
+          <w:p>
+            <w:pPr>
+              <w:shd w:val="clear" w:color="auto" w:fill="FFFFFE"/>
+              <w:spacing w:after="0" w:line="254" w:lineRule="atLeast"/>
+              <w:rPr>
+                <w:rFonts w:ascii="Consolas" w:eastAsia="Times New Roman" w:hAnsi="Consolas" w:cs="Times New Roman"/>
+                <w:color w:val="000000"/>
+                <w:sz w:val="19"/>
+                <w:szCs w:val="19"/>
+              </w:rPr>
+            </w:pPr>
+            <w:r>
+              <w:rPr>
+                <w:rFonts w:ascii="Consolas" w:eastAsia="Times New Roman" w:hAnsi="Consolas" w:cs="Times New Roman"/>
+                <w:color w:val="000000"/>
+                <w:sz w:val="19"/>
+                <w:szCs w:val="19"/>
+              </w:rPr>
+              <w:t xml:space="preserve">                                        &lt;/p&gt;</w:t>
+            </w:r>
+          </w:p>
+          <w:p>
+            <w:pPr>
+              <w:shd w:val="clear" w:color="auto" w:fill="FFFFFE"/>
+              <w:spacing w:after="0" w:line="254" w:lineRule="atLeast"/>
+              <w:rPr>
+                <w:rFonts w:ascii="Consolas" w:eastAsia="Times New Roman" w:hAnsi="Consolas" w:cs="Times New Roman"/>
+                <w:color w:val="000000"/>
+                <w:sz w:val="19"/>
+                <w:szCs w:val="19"/>
+              </w:rPr>
+            </w:pPr>
+            <w:r>
+              <w:rPr>
+                <w:rFonts w:ascii="Consolas" w:eastAsia="Times New Roman" w:hAnsi="Consolas" w:cs="Times New Roman"/>
+                <w:color w:val="000000"/>
+                <w:sz w:val="19"/>
+                <w:szCs w:val="19"/>
+              </w:rPr>
+              <w:t xml:space="preserve">                                    &lt;/td&gt;</w:t>
+            </w:r>
+          </w:p>
+          <w:p>
+            <w:pPr>
+              <w:shd w:val="clear" w:color="auto" w:fill="FFFFFE"/>
+              <w:spacing w:after="0" w:line="254" w:lineRule="atLeast"/>
+              <w:rPr>
+                <w:rFonts w:ascii="Consolas" w:eastAsia="Times New Roman" w:hAnsi="Consolas" w:cs="Times New Roman"/>
+                <w:color w:val="000000"/>
+                <w:sz w:val="19"/>
+                <w:szCs w:val="19"/>
+              </w:rPr>
+            </w:pPr>
+            <w:r>
+              <w:rPr>
+                <w:rFonts w:ascii="Consolas" w:eastAsia="Times New Roman" w:hAnsi="Consolas" w:cs="Times New Roman"/>
+                <w:color w:val="000000"/>
+                <w:sz w:val="19"/>
+                <w:szCs w:val="19"/>
+              </w:rPr>
+              <w:t xml:space="preserve">                                &lt;/tr&gt;</w:t>
+            </w:r>
+          </w:p>
+          <w:p>
+            <w:pPr>
+              <w:shd w:val="clear" w:color="auto" w:fill="FFFFFE"/>
+              <w:spacing w:after="0" w:line="254" w:lineRule="atLeast"/>
+              <w:rPr>
+                <w:rFonts w:ascii="Consolas" w:eastAsia="Times New Roman" w:hAnsi="Consolas" w:cs="Times New Roman"/>
+                <w:color w:val="000000"/>
+                <w:sz w:val="19"/>
+                <w:szCs w:val="19"/>
+              </w:rPr>
+            </w:pPr>
+            <w:r>
+              <w:rPr>
+                <w:rFonts w:ascii="Consolas" w:eastAsia="Times New Roman" w:hAnsi="Consolas" w:cs="Times New Roman"/>
+                <w:color w:val="000000"/>
+                <w:sz w:val="19"/>
+                <w:szCs w:val="19"/>
+              </w:rPr>
+              <w:t xml:space="preserve">                                &lt;tr&gt;</w:t>
+            </w:r>
+          </w:p>
+          <w:p>
+            <w:pPr>
+              <w:shd w:val="clear" w:color="auto" w:fill="FFFFFE"/>
+              <w:spacing w:after="0" w:line="254" w:lineRule="atLeast"/>
+              <w:rPr>
+                <w:rFonts w:ascii="Consolas" w:eastAsia="Times New Roman" w:hAnsi="Consolas" w:cs="Times New Roman"/>
+                <w:color w:val="000000"/>
+                <w:sz w:val="19"/>
+                <w:szCs w:val="19"/>
+              </w:rPr>
+            </w:pPr>
+            <w:r>
+              <w:rPr>
+                <w:rFonts w:ascii="Consolas" w:eastAsia="Times New Roman" w:hAnsi="Consolas" w:cs="Times New Roman"/>
+                <w:color w:val="000000"/>
+                <w:sz w:val="19"/>
+                <w:szCs w:val="19"/>
+              </w:rPr>
+              <w:t xml:space="preserve">                                    &lt;td&gt;</w:t>
+            </w:r>
+          </w:p>
+          <w:p>
+            <w:pPr>
+              <w:shd w:val="clear" w:color="auto" w:fill="FFFFFE"/>
+              <w:spacing w:after="0" w:line="254" w:lineRule="atLeast"/>
+              <w:rPr>
+                <w:rFonts w:ascii="Consolas" w:eastAsia="Times New Roman" w:hAnsi="Consolas" w:cs="Times New Roman"/>
+                <w:color w:val="000000"/>
+                <w:sz w:val="19"/>
+                <w:szCs w:val="19"/>
+              </w:rPr>
+            </w:pPr>
+            <w:r>
+              <w:rPr>
+                <w:rFonts w:ascii="Consolas" w:eastAsia="Times New Roman" w:hAnsi="Consolas" w:cs="Times New Roman"/>
+                <w:color w:val="000000"/>
+                <w:sz w:val="19"/>
+                <w:szCs w:val="19"/>
+              </w:rPr>
+              <w:t xml:space="preserve">                                        &lt;p class="colored_text"&gt;</w:t>
+            </w:r>
+          </w:p>
+          <w:p>
+            <w:pPr>
+              <w:shd w:val="clear" w:color="auto" w:fill="FFFFFE"/>
+              <w:spacing w:after="0" w:line="254" w:lineRule="atLeast"/>
+              <w:rPr>
+                <w:rFonts w:ascii="Consolas" w:eastAsia="Times New Roman" w:hAnsi="Consolas" w:cs="Times New Roman"/>
+                <w:color w:val="000000"/>
+                <w:sz w:val="19"/>
+                <w:szCs w:val="19"/>
+              </w:rPr>
+            </w:pPr>
+            <w:r>
+              <w:rPr>
+                <w:rFonts w:ascii="Consolas" w:eastAsia="Times New Roman" w:hAnsi="Consolas" w:cs="Times New Roman"/>
+                <w:color w:val="000000"/>
+                <w:sz w:val="19"/>
+                <w:szCs w:val="19"/>
+              </w:rPr>
+              <w:t xml:space="preserve">                                            &lt;a href="#"&gt; 6.813&lt;/a&gt;</w:t>
+            </w:r>
+          </w:p>
+          <w:p>
+            <w:pPr>
+              <w:shd w:val="clear" w:color="auto" w:fill="FFFFFE"/>
+              <w:spacing w:after="0" w:line="254" w:lineRule="atLeast"/>
+              <w:rPr>
+                <w:rFonts w:ascii="Consolas" w:eastAsia="Times New Roman" w:hAnsi="Consolas" w:cs="Times New Roman"/>
+                <w:color w:val="000000"/>
+                <w:sz w:val="19"/>
+                <w:szCs w:val="19"/>
+              </w:rPr>
+            </w:pPr>
+            <w:r>
+              <w:rPr>
+                <w:rFonts w:ascii="Consolas" w:eastAsia="Times New Roman" w:hAnsi="Consolas" w:cs="Times New Roman"/>
+                <w:color w:val="000000"/>
+                <w:sz w:val="19"/>
+                <w:szCs w:val="19"/>
+              </w:rPr>
+              <w:t xml:space="preserve">                                        &lt;/p&gt;</w:t>
+            </w:r>
+          </w:p>
+          <w:p>
+            <w:pPr>
+              <w:shd w:val="clear" w:color="auto" w:fill="FFFFFE"/>
+              <w:spacing w:after="0" w:line="254" w:lineRule="atLeast"/>
+              <w:rPr>
+                <w:rFonts w:ascii="Consolas" w:eastAsia="Times New Roman" w:hAnsi="Consolas" w:cs="Times New Roman"/>
+                <w:color w:val="000000"/>
+                <w:sz w:val="19"/>
+                <w:szCs w:val="19"/>
+              </w:rPr>
+            </w:pPr>
+            <w:r>
+              <w:rPr>
+                <w:rFonts w:ascii="Consolas" w:eastAsia="Times New Roman" w:hAnsi="Consolas" w:cs="Times New Roman"/>
+                <w:color w:val="000000"/>
+                <w:sz w:val="19"/>
+                <w:szCs w:val="19"/>
+              </w:rPr>
+              <w:t xml:space="preserve">                                    &lt;/td&gt;</w:t>
+            </w:r>
+          </w:p>
+          <w:p>
+            <w:pPr>
+              <w:shd w:val="clear" w:color="auto" w:fill="FFFFFE"/>
+              <w:spacing w:after="0" w:line="254" w:lineRule="atLeast"/>
+              <w:rPr>
+                <w:rFonts w:ascii="Consolas" w:eastAsia="Times New Roman" w:hAnsi="Consolas" w:cs="Times New Roman"/>
+                <w:color w:val="000000"/>
+                <w:sz w:val="19"/>
+                <w:szCs w:val="19"/>
+              </w:rPr>
+            </w:pPr>
+            <w:r>
+              <w:rPr>
+                <w:rFonts w:ascii="Consolas" w:eastAsia="Times New Roman" w:hAnsi="Consolas" w:cs="Times New Roman"/>
+                <w:color w:val="000000"/>
+                <w:sz w:val="19"/>
+                <w:szCs w:val="19"/>
+              </w:rPr>
+              <w:t xml:space="preserve">                                    &lt;td&gt;User interface Design&lt;/td&gt;</w:t>
+            </w:r>
+          </w:p>
+          <w:p>
+            <w:pPr>
+              <w:shd w:val="clear" w:color="auto" w:fill="FFFFFE"/>
+              <w:spacing w:after="0" w:line="254" w:lineRule="atLeast"/>
+              <w:rPr>
+                <w:rFonts w:ascii="Consolas" w:eastAsia="Times New Roman" w:hAnsi="Consolas" w:cs="Times New Roman"/>
+                <w:color w:val="000000"/>
+                <w:sz w:val="19"/>
+                <w:szCs w:val="19"/>
+              </w:rPr>
+            </w:pPr>
+            <w:r>
+              <w:rPr>
+                <w:rFonts w:ascii="Consolas" w:eastAsia="Times New Roman" w:hAnsi="Consolas" w:cs="Times New Roman"/>
+                <w:color w:val="000000"/>
+                <w:sz w:val="19"/>
+                <w:szCs w:val="19"/>
+              </w:rPr>
+              <w:t xml:space="preserve">                                &lt;/tr&gt;</w:t>
+            </w:r>
+          </w:p>
+          <w:p>
+            <w:pPr>
+              <w:shd w:val="clear" w:color="auto" w:fill="FFFFFE"/>
+              <w:spacing w:after="0" w:line="254" w:lineRule="atLeast"/>
+              <w:rPr>
+                <w:rFonts w:ascii="Consolas" w:eastAsia="Times New Roman" w:hAnsi="Consolas" w:cs="Times New Roman"/>
+                <w:color w:val="000000"/>
+                <w:sz w:val="19"/>
+                <w:szCs w:val="19"/>
+              </w:rPr>
+            </w:pPr>
+            <w:r>
+              <w:rPr>
+                <w:rFonts w:ascii="Consolas" w:eastAsia="Times New Roman" w:hAnsi="Consolas" w:cs="Times New Roman"/>
+                <w:color w:val="000000"/>
+                <w:sz w:val="19"/>
+                <w:szCs w:val="19"/>
+              </w:rPr>
+              <w:t xml:space="preserve">                                &lt;tr&gt;</w:t>
+            </w:r>
+          </w:p>
+          <w:p>
+            <w:pPr>
+              <w:shd w:val="clear" w:color="auto" w:fill="FFFFFE"/>
+              <w:spacing w:after="0" w:line="254" w:lineRule="atLeast"/>
+              <w:rPr>
+                <w:rFonts w:ascii="Consolas" w:eastAsia="Times New Roman" w:hAnsi="Consolas" w:cs="Times New Roman"/>
+                <w:color w:val="000000"/>
+                <w:sz w:val="19"/>
+                <w:szCs w:val="19"/>
+              </w:rPr>
+            </w:pPr>
+            <w:r>
+              <w:rPr>
+                <w:rFonts w:ascii="Consolas" w:eastAsia="Times New Roman" w:hAnsi="Consolas" w:cs="Times New Roman"/>
+                <w:color w:val="000000"/>
+                <w:sz w:val="19"/>
+                <w:szCs w:val="19"/>
+              </w:rPr>
+              <w:t xml:space="preserve">                                    &lt;td&gt;</w:t>
+            </w:r>
+          </w:p>
+          <w:p>
+            <w:pPr>
+              <w:shd w:val="clear" w:color="auto" w:fill="FFFFFE"/>
+              <w:spacing w:after="0" w:line="254" w:lineRule="atLeast"/>
+              <w:rPr>
+                <w:rFonts w:ascii="Consolas" w:eastAsia="Times New Roman" w:hAnsi="Consolas" w:cs="Times New Roman"/>
+                <w:color w:val="000000"/>
+                <w:sz w:val="19"/>
+                <w:szCs w:val="19"/>
+              </w:rPr>
+            </w:pPr>
+            <w:r>
+              <w:rPr>
+                <w:rFonts w:ascii="Consolas" w:eastAsia="Times New Roman" w:hAnsi="Consolas" w:cs="Times New Roman"/>
+                <w:color w:val="000000"/>
+                <w:sz w:val="19"/>
+                <w:szCs w:val="19"/>
+              </w:rPr>
+              <w:t xml:space="preserve">                                        &lt;p class="colored_text"&gt;&lt;a href="#"&gt; 6.034&lt;/a&gt;&lt;/p&gt;</w:t>
+            </w:r>
+          </w:p>
+          <w:p>
+            <w:pPr>
+              <w:shd w:val="clear" w:color="auto" w:fill="FFFFFE"/>
+              <w:spacing w:after="0" w:line="254" w:lineRule="atLeast"/>
+              <w:rPr>
+                <w:rFonts w:ascii="Consolas" w:eastAsia="Times New Roman" w:hAnsi="Consolas" w:cs="Times New Roman"/>
+                <w:color w:val="000000"/>
+                <w:sz w:val="19"/>
+                <w:szCs w:val="19"/>
+              </w:rPr>
+            </w:pPr>
+            <w:r>
+              <w:rPr>
+                <w:rFonts w:ascii="Consolas" w:eastAsia="Times New Roman" w:hAnsi="Consolas" w:cs="Times New Roman"/>
+                <w:color w:val="000000"/>
+                <w:sz w:val="19"/>
+                <w:szCs w:val="19"/>
+              </w:rPr>
+              <w:t xml:space="preserve">                                    &lt;/td&gt;</w:t>
+            </w:r>
+          </w:p>
+          <w:p>
+            <w:pPr>
+              <w:shd w:val="clear" w:color="auto" w:fill="FFFFFE"/>
+              <w:spacing w:after="0" w:line="254" w:lineRule="atLeast"/>
+              <w:rPr>
+                <w:rFonts w:ascii="Consolas" w:eastAsia="Times New Roman" w:hAnsi="Consolas" w:cs="Times New Roman"/>
+                <w:color w:val="000000"/>
+                <w:sz w:val="19"/>
+                <w:szCs w:val="19"/>
+              </w:rPr>
+            </w:pPr>
+            <w:r>
+              <w:rPr>
+                <w:rFonts w:ascii="Consolas" w:eastAsia="Times New Roman" w:hAnsi="Consolas" w:cs="Times New Roman"/>
+                <w:color w:val="000000"/>
+                <w:sz w:val="19"/>
+                <w:szCs w:val="19"/>
+              </w:rPr>
+              <w:t xml:space="preserve">                                    &lt;td&gt;Artificial Intelligence&lt;/td&gt;</w:t>
+            </w:r>
+          </w:p>
+          <w:p>
+            <w:pPr>
+              <w:shd w:val="clear" w:color="auto" w:fill="FFFFFE"/>
+              <w:spacing w:after="0" w:line="254" w:lineRule="atLeast"/>
+              <w:rPr>
+                <w:rFonts w:ascii="Consolas" w:eastAsia="Times New Roman" w:hAnsi="Consolas" w:cs="Times New Roman"/>
+                <w:color w:val="000000"/>
+                <w:sz w:val="19"/>
+                <w:szCs w:val="19"/>
+              </w:rPr>
+            </w:pPr>
+            <w:r>
+              <w:rPr>
+                <w:rFonts w:ascii="Consolas" w:eastAsia="Times New Roman" w:hAnsi="Consolas" w:cs="Times New Roman"/>
+                <w:color w:val="000000"/>
+                <w:sz w:val="19"/>
+                <w:szCs w:val="19"/>
+              </w:rPr>
+              <w:t xml:space="preserve">                                &lt;/tr&gt;</w:t>
+            </w:r>
+          </w:p>
+          <w:p>
+            <w:pPr>
+              <w:shd w:val="clear" w:color="auto" w:fill="FFFFFE"/>
+              <w:spacing w:after="0" w:line="254" w:lineRule="atLeast"/>
+              <w:rPr>
+                <w:rFonts w:ascii="Consolas" w:eastAsia="Times New Roman" w:hAnsi="Consolas" w:cs="Times New Roman"/>
+                <w:color w:val="000000"/>
+                <w:sz w:val="19"/>
+                <w:szCs w:val="19"/>
+              </w:rPr>
+            </w:pPr>
+            <w:r>
+              <w:rPr>
+                <w:rFonts w:ascii="Consolas" w:eastAsia="Times New Roman" w:hAnsi="Consolas" w:cs="Times New Roman"/>
+                <w:color w:val="000000"/>
+                <w:sz w:val="19"/>
+                <w:szCs w:val="19"/>
+              </w:rPr>
+              <w:t xml:space="preserve">                                &lt;tr&gt;</w:t>
+            </w:r>
+          </w:p>
+          <w:p>
+            <w:pPr>
+              <w:shd w:val="clear" w:color="auto" w:fill="FFFFFE"/>
+              <w:spacing w:after="0" w:line="254" w:lineRule="atLeast"/>
+              <w:rPr>
+                <w:rFonts w:ascii="Consolas" w:eastAsia="Times New Roman" w:hAnsi="Consolas" w:cs="Times New Roman"/>
+                <w:color w:val="000000"/>
+                <w:sz w:val="19"/>
+                <w:szCs w:val="19"/>
+              </w:rPr>
+            </w:pPr>
+            <w:r>
+              <w:rPr>
+                <w:rFonts w:ascii="Consolas" w:eastAsia="Times New Roman" w:hAnsi="Consolas" w:cs="Times New Roman"/>
+                <w:color w:val="000000"/>
+                <w:sz w:val="19"/>
+                <w:szCs w:val="19"/>
+              </w:rPr>
+              <w:t xml:space="preserve">                                    &lt;td&gt;</w:t>
+            </w:r>
+          </w:p>
+          <w:p>
+            <w:pPr>
+              <w:shd w:val="clear" w:color="auto" w:fill="FFFFFE"/>
+              <w:spacing w:after="0" w:line="254" w:lineRule="atLeast"/>
+              <w:rPr>
+                <w:rFonts w:ascii="Consolas" w:eastAsia="Times New Roman" w:hAnsi="Consolas" w:cs="Times New Roman"/>
+                <w:color w:val="000000"/>
+                <w:sz w:val="19"/>
+                <w:szCs w:val="19"/>
+              </w:rPr>
+            </w:pPr>
+            <w:r>
+              <w:rPr>
+                <w:rFonts w:ascii="Consolas" w:eastAsia="Times New Roman" w:hAnsi="Consolas" w:cs="Times New Roman"/>
+                <w:color w:val="000000"/>
+                <w:sz w:val="19"/>
+                <w:szCs w:val="19"/>
+              </w:rPr>
+              <w:t xml:space="preserve">                                        &lt;p class="colored_text"&gt;&lt;a href="#"&gt; 6.006&lt;/a&gt;&lt;/p&gt;</w:t>
+            </w:r>
+          </w:p>
+          <w:p>
+            <w:pPr>
+              <w:shd w:val="clear" w:color="auto" w:fill="FFFFFE"/>
+              <w:spacing w:after="0" w:line="254" w:lineRule="atLeast"/>
+              <w:rPr>
+                <w:rFonts w:ascii="Consolas" w:eastAsia="Times New Roman" w:hAnsi="Consolas" w:cs="Times New Roman"/>
+                <w:color w:val="000000"/>
+                <w:sz w:val="19"/>
+                <w:szCs w:val="19"/>
+              </w:rPr>
+            </w:pPr>
+            <w:r>
+              <w:rPr>
+                <w:rFonts w:ascii="Consolas" w:eastAsia="Times New Roman" w:hAnsi="Consolas" w:cs="Times New Roman"/>
+                <w:color w:val="000000"/>
+                <w:sz w:val="19"/>
+                <w:szCs w:val="19"/>
+              </w:rPr>
+              <w:t xml:space="preserve">                                    &lt;/td&gt;</w:t>
+            </w:r>
+          </w:p>
+          <w:p>
+            <w:pPr>
+              <w:shd w:val="clear" w:color="auto" w:fill="FFFFFE"/>
+              <w:spacing w:after="0" w:line="254" w:lineRule="atLeast"/>
+              <w:rPr>
+                <w:rFonts w:ascii="Consolas" w:eastAsia="Times New Roman" w:hAnsi="Consolas" w:cs="Times New Roman"/>
+                <w:color w:val="000000"/>
+                <w:sz w:val="19"/>
+                <w:szCs w:val="19"/>
+              </w:rPr>
+            </w:pPr>
+            <w:r>
+              <w:rPr>
+                <w:rFonts w:ascii="Consolas" w:eastAsia="Times New Roman" w:hAnsi="Consolas" w:cs="Times New Roman"/>
+                <w:color w:val="000000"/>
+                <w:sz w:val="19"/>
+                <w:szCs w:val="19"/>
+              </w:rPr>
+              <w:t xml:space="preserve">                                    &lt;td&gt;Introduction to Algorithms&lt;/td&gt;</w:t>
+            </w:r>
+          </w:p>
+          <w:p>
+            <w:pPr>
+              <w:shd w:val="clear" w:color="auto" w:fill="FFFFFE"/>
+              <w:spacing w:after="0" w:line="254" w:lineRule="atLeast"/>
+              <w:rPr>
+                <w:rFonts w:ascii="Consolas" w:eastAsia="Times New Roman" w:hAnsi="Consolas" w:cs="Times New Roman"/>
+                <w:color w:val="000000"/>
+                <w:sz w:val="19"/>
+                <w:szCs w:val="19"/>
+              </w:rPr>
+            </w:pPr>
+            <w:r>
+              <w:rPr>
+                <w:rFonts w:ascii="Consolas" w:eastAsia="Times New Roman" w:hAnsi="Consolas" w:cs="Times New Roman"/>
+                <w:color w:val="000000"/>
+                <w:sz w:val="19"/>
+                <w:szCs w:val="19"/>
+              </w:rPr>
+              <w:t xml:space="preserve">                                &lt;/tr&gt;</w:t>
+            </w:r>
+          </w:p>
+          <w:p>
+            <w:pPr>
+              <w:shd w:val="clear" w:color="auto" w:fill="FFFFFE"/>
+              <w:spacing w:after="0" w:line="254" w:lineRule="atLeast"/>
+              <w:rPr>
+                <w:rFonts w:ascii="Consolas" w:eastAsia="Times New Roman" w:hAnsi="Consolas" w:cs="Times New Roman"/>
+                <w:color w:val="000000"/>
+                <w:sz w:val="19"/>
+                <w:szCs w:val="19"/>
+              </w:rPr>
+            </w:pPr>
+          </w:p>
+          <w:p>
+            <w:pPr>
+              <w:shd w:val="clear" w:color="auto" w:fill="FFFFFE"/>
+              <w:spacing w:after="0" w:line="254" w:lineRule="atLeast"/>
+              <w:rPr>
+                <w:rFonts w:ascii="Consolas" w:eastAsia="Times New Roman" w:hAnsi="Consolas" w:cs="Times New Roman"/>
+                <w:color w:val="000000"/>
+                <w:sz w:val="19"/>
+                <w:szCs w:val="19"/>
+              </w:rPr>
+            </w:pPr>
+            <w:r>
+              <w:rPr>
+                <w:rFonts w:ascii="Consolas" w:eastAsia="Times New Roman" w:hAnsi="Consolas" w:cs="Times New Roman"/>
+                <w:color w:val="000000"/>
+                <w:sz w:val="19"/>
+                <w:szCs w:val="19"/>
+              </w:rPr>
+              <w:t xml:space="preserve">                            &lt;/tbody&gt;</w:t>
+            </w:r>
+          </w:p>
+          <w:p>
+            <w:pPr>
+              <w:shd w:val="clear" w:color="auto" w:fill="FFFFFE"/>
+              <w:spacing w:after="0" w:line="254" w:lineRule="atLeast"/>
+              <w:rPr>
+                <w:rFonts w:ascii="Consolas" w:eastAsia="Times New Roman" w:hAnsi="Consolas" w:cs="Times New Roman"/>
+                <w:color w:val="000000"/>
+                <w:sz w:val="19"/>
+                <w:szCs w:val="19"/>
+              </w:rPr>
+            </w:pPr>
+            <w:r>
+              <w:rPr>
+                <w:rFonts w:ascii="Consolas" w:eastAsia="Times New Roman" w:hAnsi="Consolas" w:cs="Times New Roman"/>
+                <w:color w:val="000000"/>
+                <w:sz w:val="19"/>
+                <w:szCs w:val="19"/>
+              </w:rPr>
+              <w:t xml:space="preserve">                        &lt;/table&gt;</w:t>
+            </w:r>
+          </w:p>
+          <w:p>
+            <w:pPr>
+              <w:shd w:val="clear" w:color="auto" w:fill="FFFFFE"/>
+              <w:spacing w:after="0" w:line="254" w:lineRule="atLeast"/>
+              <w:rPr>
+                <w:rFonts w:ascii="Consolas" w:eastAsia="Times New Roman" w:hAnsi="Consolas" w:cs="Times New Roman"/>
+                <w:color w:val="000000"/>
+                <w:sz w:val="19"/>
+                <w:szCs w:val="19"/>
+              </w:rPr>
+            </w:pPr>
+            <w:r>
+              <w:rPr>
+                <w:rFonts w:ascii="Consolas" w:eastAsia="Times New Roman" w:hAnsi="Consolas" w:cs="Times New Roman"/>
+                <w:color w:val="000000"/>
+                <w:sz w:val="19"/>
+                <w:szCs w:val="19"/>
+              </w:rPr>
+              <w:t xml:space="preserve">                    &lt;/div&gt;</w:t>
+            </w:r>
+          </w:p>
+          <w:p>
+            <w:pPr>
+              <w:shd w:val="clear" w:color="auto" w:fill="FFFFFE"/>
+              <w:spacing w:after="0" w:line="254" w:lineRule="atLeast"/>
+              <w:rPr>
+                <w:rFonts w:ascii="Consolas" w:eastAsia="Times New Roman" w:hAnsi="Consolas" w:cs="Times New Roman"/>
+                <w:color w:val="000000"/>
+                <w:sz w:val="19"/>
+                <w:szCs w:val="19"/>
+              </w:rPr>
+            </w:pPr>
+            <w:r>
+              <w:rPr>
+                <w:rFonts w:ascii="Consolas" w:eastAsia="Times New Roman" w:hAnsi="Consolas" w:cs="Times New Roman"/>
+                <w:color w:val="000000"/>
+                <w:sz w:val="19"/>
+                <w:szCs w:val="19"/>
+              </w:rPr>
+              <w:t xml:space="preserve">                &lt;/div&gt;</w:t>
+            </w:r>
+          </w:p>
+          <w:p>
+            <w:pPr>
+              <w:shd w:val="clear" w:color="auto" w:fill="FFFFFE"/>
+              <w:spacing w:after="0" w:line="254" w:lineRule="atLeast"/>
+              <w:rPr>
+                <w:rFonts w:ascii="Consolas" w:eastAsia="Times New Roman" w:hAnsi="Consolas" w:cs="Times New Roman"/>
+                <w:color w:val="000000"/>
+                <w:sz w:val="19"/>
+                <w:szCs w:val="19"/>
+              </w:rPr>
+            </w:pPr>
+            <w:r>
+              <w:rPr>
+                <w:rFonts w:ascii="Consolas" w:eastAsia="Times New Roman" w:hAnsi="Consolas" w:cs="Times New Roman"/>
+                <w:color w:val="000000"/>
+                <w:sz w:val="19"/>
+                <w:szCs w:val="19"/>
+              </w:rPr>
+              <w:t xml:space="preserve">            &lt;/div&gt;</w:t>
+            </w:r>
+          </w:p>
+          <w:p>
+            <w:pPr>
+              <w:shd w:val="clear" w:color="auto" w:fill="FFFFFE"/>
+              <w:spacing w:after="0" w:line="254" w:lineRule="atLeast"/>
+              <w:rPr>
+                <w:rFonts w:ascii="Consolas" w:eastAsia="Times New Roman" w:hAnsi="Consolas" w:cs="Times New Roman"/>
+                <w:color w:val="000000"/>
+                <w:sz w:val="19"/>
+                <w:szCs w:val="19"/>
+              </w:rPr>
+            </w:pPr>
+          </w:p>
+          <w:p>
+            <w:pPr>
+              <w:shd w:val="clear" w:color="auto" w:fill="FFFFFE"/>
+              <w:spacing w:after="0" w:line="254" w:lineRule="atLeast"/>
+              <w:rPr>
+                <w:rFonts w:ascii="Consolas" w:eastAsia="Times New Roman" w:hAnsi="Consolas" w:cs="Times New Roman"/>
+                <w:color w:val="000000"/>
+                <w:sz w:val="19"/>
+                <w:szCs w:val="19"/>
+              </w:rPr>
+            </w:pPr>
+          </w:p>
+          <w:p>
+            <w:pPr>
+              <w:shd w:val="clear" w:color="auto" w:fill="FFFFFE"/>
+              <w:spacing w:after="0" w:line="254" w:lineRule="atLeast"/>
+              <w:rPr>
+                <w:rFonts w:ascii="Consolas" w:eastAsia="Times New Roman" w:hAnsi="Consolas" w:cs="Times New Roman"/>
+                <w:color w:val="000000"/>
+                <w:sz w:val="19"/>
+                <w:szCs w:val="19"/>
+              </w:rPr>
+            </w:pPr>
+            <w:r>
+              <w:rPr>
+                <w:rFonts w:ascii="Consolas" w:eastAsia="Times New Roman" w:hAnsi="Consolas" w:cs="Times New Roman"/>
+                <w:color w:val="000000"/>
+                <w:sz w:val="19"/>
+                <w:szCs w:val="19"/>
+              </w:rPr>
+              <w:t xml:space="preserve">            &lt;div class="main__sidebar"&gt;</w:t>
+            </w:r>
+          </w:p>
+          <w:p>
+            <w:pPr>
+              <w:shd w:val="clear" w:color="auto" w:fill="FFFFFE"/>
+              <w:spacing w:after="0" w:line="254" w:lineRule="atLeast"/>
+              <w:rPr>
+                <w:rFonts w:ascii="Consolas" w:eastAsia="Times New Roman" w:hAnsi="Consolas" w:cs="Times New Roman"/>
+                <w:color w:val="000000"/>
+                <w:sz w:val="19"/>
+                <w:szCs w:val="19"/>
+              </w:rPr>
+            </w:pPr>
+            <w:r>
+              <w:rPr>
+                <w:rFonts w:ascii="Consolas" w:eastAsia="Times New Roman" w:hAnsi="Consolas" w:cs="Times New Roman"/>
+                <w:color w:val="000000"/>
+                <w:sz w:val="19"/>
+                <w:szCs w:val="19"/>
+              </w:rPr>
+              <w:t xml:space="preserve">                &lt;div class="sidebar__img__container"&gt;</w:t>
+            </w:r>
+          </w:p>
+          <w:p>
+            <w:pPr>
+              <w:shd w:val="clear" w:color="auto" w:fill="FFFFFE"/>
+              <w:spacing w:after="0" w:line="254" w:lineRule="atLeast"/>
+              <w:rPr>
+                <w:rFonts w:ascii="Consolas" w:eastAsia="Times New Roman" w:hAnsi="Consolas" w:cs="Times New Roman"/>
+                <w:color w:val="000000"/>
+                <w:sz w:val="19"/>
+                <w:szCs w:val="19"/>
+              </w:rPr>
+            </w:pPr>
+            <w:r>
+              <w:rPr>
+                <w:rFonts w:ascii="Consolas" w:eastAsia="Times New Roman" w:hAnsi="Consolas" w:cs="Times New Roman"/>
+                <w:color w:val="000000"/>
+                <w:sz w:val="19"/>
+                <w:szCs w:val="19"/>
+              </w:rPr>
+              <w:t xml:space="preserve">                    &lt;img src="Science-Dog.png" width="250px" height="250px" alt="dog"&gt;</w:t>
+            </w:r>
+          </w:p>
+          <w:p>
+            <w:pPr>
+              <w:shd w:val="clear" w:color="auto" w:fill="FFFFFE"/>
+              <w:spacing w:after="0" w:line="254" w:lineRule="atLeast"/>
+              <w:rPr>
+                <w:rFonts w:ascii="Consolas" w:eastAsia="Times New Roman" w:hAnsi="Consolas" w:cs="Times New Roman"/>
+                <w:color w:val="000000"/>
+                <w:sz w:val="19"/>
+                <w:szCs w:val="19"/>
+              </w:rPr>
+            </w:pPr>
+            <w:r>
+              <w:rPr>
+                <w:rFonts w:ascii="Consolas" w:eastAsia="Times New Roman" w:hAnsi="Consolas" w:cs="Times New Roman"/>
+                <w:color w:val="000000"/>
+                <w:sz w:val="19"/>
+                <w:szCs w:val="19"/>
+              </w:rPr>
+              <w:t xml:space="preserve">                &lt;/div&gt;</w:t>
+            </w:r>
+          </w:p>
+          <w:p>
+            <w:pPr>
+              <w:shd w:val="clear" w:color="auto" w:fill="FFFFFE"/>
+              <w:spacing w:after="0" w:line="254" w:lineRule="atLeast"/>
+              <w:rPr>
+                <w:rFonts w:ascii="Consolas" w:eastAsia="Times New Roman" w:hAnsi="Consolas" w:cs="Times New Roman"/>
+                <w:color w:val="000000"/>
+                <w:sz w:val="19"/>
+                <w:szCs w:val="19"/>
+              </w:rPr>
+            </w:pPr>
+            <w:r>
+              <w:rPr>
+                <w:rFonts w:ascii="Consolas" w:eastAsia="Times New Roman" w:hAnsi="Consolas" w:cs="Times New Roman"/>
+                <w:color w:val="000000"/>
+                <w:sz w:val="19"/>
+                <w:szCs w:val="19"/>
+              </w:rPr>
+              <w:t xml:space="preserve">                &lt;div class="sidebar__img__header"&gt;</w:t>
+            </w:r>
+          </w:p>
+          <w:p>
+            <w:pPr>
+              <w:shd w:val="clear" w:color="auto" w:fill="FFFFFE"/>
+              <w:spacing w:after="0" w:line="254" w:lineRule="atLeast"/>
+              <w:rPr>
+                <w:rFonts w:ascii="Consolas" w:eastAsia="Times New Roman" w:hAnsi="Consolas" w:cs="Times New Roman"/>
+                <w:color w:val="000000"/>
+                <w:sz w:val="19"/>
+                <w:szCs w:val="19"/>
+              </w:rPr>
+            </w:pPr>
+            <w:r>
+              <w:rPr>
+                <w:rFonts w:ascii="Consolas" w:eastAsia="Times New Roman" w:hAnsi="Consolas" w:cs="Times New Roman"/>
+                <w:color w:val="000000"/>
+                <w:sz w:val="19"/>
+                <w:szCs w:val="19"/>
+              </w:rPr>
+              <w:t xml:space="preserve">                    &lt;h1&gt;Extracurriculars&lt;/h1&gt;</w:t>
+            </w:r>
+          </w:p>
+          <w:p>
+            <w:pPr>
+              <w:shd w:val="clear" w:color="auto" w:fill="FFFFFE"/>
+              <w:spacing w:after="0" w:line="254" w:lineRule="atLeast"/>
+              <w:rPr>
+                <w:rFonts w:ascii="Consolas" w:eastAsia="Times New Roman" w:hAnsi="Consolas" w:cs="Times New Roman"/>
+                <w:color w:val="000000"/>
+                <w:sz w:val="19"/>
+                <w:szCs w:val="19"/>
+              </w:rPr>
+            </w:pPr>
+            <w:r>
+              <w:rPr>
+                <w:rFonts w:ascii="Consolas" w:eastAsia="Times New Roman" w:hAnsi="Consolas" w:cs="Times New Roman"/>
+                <w:color w:val="000000"/>
+                <w:sz w:val="19"/>
+                <w:szCs w:val="19"/>
+              </w:rPr>
+              <w:t xml:space="preserve">                    &lt;ul&gt;</w:t>
+            </w:r>
+          </w:p>
+          <w:p>
+            <w:pPr>
+              <w:shd w:val="clear" w:color="auto" w:fill="FFFFFE"/>
+              <w:spacing w:after="0" w:line="254" w:lineRule="atLeast"/>
+              <w:rPr>
+                <w:rFonts w:ascii="Consolas" w:eastAsia="Times New Roman" w:hAnsi="Consolas" w:cs="Times New Roman"/>
+                <w:color w:val="000000"/>
+                <w:sz w:val="19"/>
+                <w:szCs w:val="19"/>
+              </w:rPr>
+            </w:pPr>
+            <w:r>
+              <w:rPr>
+                <w:rFonts w:ascii="Consolas" w:eastAsia="Times New Roman" w:hAnsi="Consolas" w:cs="Times New Roman"/>
+                <w:color w:val="000000"/>
+                <w:sz w:val="19"/>
+                <w:szCs w:val="19"/>
+              </w:rPr>
+              <w:t xml:space="preserve">                        &lt;li&gt;Asian Dance Team&lt;/li&gt;</w:t>
+            </w:r>
+          </w:p>
+          <w:p>
+            <w:pPr>
+              <w:shd w:val="clear" w:color="auto" w:fill="FFFFFE"/>
+              <w:spacing w:after="0" w:line="254" w:lineRule="atLeast"/>
+              <w:rPr>
+                <w:rFonts w:ascii="Consolas" w:eastAsia="Times New Roman" w:hAnsi="Consolas" w:cs="Times New Roman"/>
+                <w:color w:val="000000"/>
+                <w:sz w:val="19"/>
+                <w:szCs w:val="19"/>
+              </w:rPr>
+            </w:pPr>
+            <w:r>
+              <w:rPr>
+                <w:rFonts w:ascii="Consolas" w:eastAsia="Times New Roman" w:hAnsi="Consolas" w:cs="Times New Roman"/>
+                <w:color w:val="000000"/>
+                <w:sz w:val="19"/>
+                <w:szCs w:val="19"/>
+              </w:rPr>
+              <w:t xml:space="preserve">                        &lt;li&gt;DanceTroupe&lt;/li&gt;</w:t>
+            </w:r>
+          </w:p>
+          <w:p>
+            <w:pPr>
+              <w:shd w:val="clear" w:color="auto" w:fill="FFFFFE"/>
+              <w:spacing w:after="0" w:line="254" w:lineRule="atLeast"/>
+              <w:rPr>
+                <w:rFonts w:ascii="Consolas" w:eastAsia="Times New Roman" w:hAnsi="Consolas" w:cs="Times New Roman"/>
+                <w:color w:val="000000"/>
+                <w:sz w:val="19"/>
+                <w:szCs w:val="19"/>
+              </w:rPr>
+            </w:pPr>
+            <w:r>
+              <w:rPr>
+                <w:rFonts w:ascii="Consolas" w:eastAsia="Times New Roman" w:hAnsi="Consolas" w:cs="Times New Roman"/>
+                <w:color w:val="000000"/>
+                <w:sz w:val="19"/>
+                <w:szCs w:val="19"/>
+              </w:rPr>
+              <w:t xml:space="preserve">                        &lt;li&gt;MIT Poker Club&lt;/li&gt;</w:t>
+            </w:r>
+          </w:p>
+          <w:p>
+            <w:pPr>
+              <w:shd w:val="clear" w:color="auto" w:fill="FFFFFE"/>
+              <w:spacing w:after="0" w:line="254" w:lineRule="atLeast"/>
+              <w:rPr>
+                <w:rFonts w:ascii="Consolas" w:eastAsia="Times New Roman" w:hAnsi="Consolas" w:cs="Times New Roman"/>
+                <w:color w:val="000000"/>
+                <w:sz w:val="19"/>
+                <w:szCs w:val="19"/>
+              </w:rPr>
+            </w:pPr>
+            <w:r>
+              <w:rPr>
+                <w:rFonts w:ascii="Consolas" w:eastAsia="Times New Roman" w:hAnsi="Consolas" w:cs="Times New Roman"/>
+                <w:color w:val="000000"/>
+                <w:sz w:val="19"/>
+                <w:szCs w:val="19"/>
+              </w:rPr>
+              <w:t xml:space="preserve">                    &lt;/ul&gt;</w:t>
+            </w:r>
+          </w:p>
+          <w:p>
+            <w:pPr>
+              <w:shd w:val="clear" w:color="auto" w:fill="FFFFFE"/>
+              <w:spacing w:after="0" w:line="254" w:lineRule="atLeast"/>
+              <w:rPr>
+                <w:rFonts w:ascii="Consolas" w:eastAsia="Times New Roman" w:hAnsi="Consolas" w:cs="Times New Roman"/>
+                <w:color w:val="000000"/>
+                <w:sz w:val="19"/>
+                <w:szCs w:val="19"/>
+              </w:rPr>
+            </w:pPr>
+            <w:r>
+              <w:rPr>
+                <w:rFonts w:ascii="Consolas" w:eastAsia="Times New Roman" w:hAnsi="Consolas" w:cs="Times New Roman"/>
+                <w:color w:val="000000"/>
+                <w:sz w:val="19"/>
+                <w:szCs w:val="19"/>
+              </w:rPr>
+              <w:t xml:space="preserve">                &lt;/div&gt;</w:t>
+            </w:r>
+          </w:p>
+          <w:p>
+            <w:pPr>
+              <w:shd w:val="clear" w:color="auto" w:fill="FFFFFE"/>
+              <w:spacing w:after="0" w:line="254" w:lineRule="atLeast"/>
+              <w:rPr>
+                <w:rFonts w:ascii="Consolas" w:eastAsia="Times New Roman" w:hAnsi="Consolas" w:cs="Times New Roman"/>
+                <w:color w:val="000000"/>
+                <w:sz w:val="19"/>
+                <w:szCs w:val="19"/>
+              </w:rPr>
+            </w:pPr>
+            <w:r>
+              <w:rPr>
+                <w:rFonts w:ascii="Consolas" w:eastAsia="Times New Roman" w:hAnsi="Consolas" w:cs="Times New Roman"/>
+                <w:color w:val="000000"/>
+                <w:sz w:val="19"/>
+                <w:szCs w:val="19"/>
+              </w:rPr>
+              <w:t xml:space="preserve">            &lt;/div&gt;</w:t>
+            </w:r>
+          </w:p>
+          <w:p>
+            <w:pPr>
+              <w:shd w:val="clear" w:color="auto" w:fill="FFFFFE"/>
+              <w:spacing w:after="0" w:line="254" w:lineRule="atLeast"/>
+              <w:rPr>
+                <w:rFonts w:ascii="Consolas" w:eastAsia="Times New Roman" w:hAnsi="Consolas" w:cs="Times New Roman"/>
+                <w:color w:val="000000"/>
+                <w:sz w:val="19"/>
+                <w:szCs w:val="19"/>
+              </w:rPr>
+            </w:pPr>
+          </w:p>
+          <w:p>
+            <w:pPr>
+              <w:shd w:val="clear" w:color="auto" w:fill="FFFFFE"/>
+              <w:spacing w:after="0" w:line="254" w:lineRule="atLeast"/>
+              <w:rPr>
+                <w:rFonts w:ascii="Consolas" w:eastAsia="Times New Roman" w:hAnsi="Consolas" w:cs="Times New Roman"/>
+                <w:color w:val="000000"/>
+                <w:sz w:val="19"/>
+                <w:szCs w:val="19"/>
+              </w:rPr>
+            </w:pPr>
+            <w:r>
+              <w:rPr>
+                <w:rFonts w:ascii="Consolas" w:eastAsia="Times New Roman" w:hAnsi="Consolas" w:cs="Times New Roman"/>
+                <w:color w:val="000000"/>
+                <w:sz w:val="19"/>
+                <w:szCs w:val="19"/>
+              </w:rPr>
+              <w:t xml:space="preserve">        &lt;/div&gt;</w:t>
+            </w:r>
+          </w:p>
+          <w:p>
+            <w:pPr>
+              <w:shd w:val="clear" w:color="auto" w:fill="FFFFFE"/>
+              <w:spacing w:after="0" w:line="254" w:lineRule="atLeast"/>
+              <w:rPr>
+                <w:rFonts w:ascii="Consolas" w:eastAsia="Times New Roman" w:hAnsi="Consolas" w:cs="Times New Roman"/>
+                <w:color w:val="000000"/>
+                <w:sz w:val="19"/>
+                <w:szCs w:val="19"/>
+              </w:rPr>
+            </w:pPr>
+          </w:p>
+          <w:p>
+            <w:pPr>
+              <w:shd w:val="clear" w:color="auto" w:fill="FFFFFE"/>
+              <w:spacing w:after="0" w:line="254" w:lineRule="atLeast"/>
+              <w:rPr>
+                <w:rFonts w:ascii="Consolas" w:eastAsia="Times New Roman" w:hAnsi="Consolas" w:cs="Times New Roman"/>
+                <w:color w:val="000000"/>
+                <w:sz w:val="19"/>
+                <w:szCs w:val="19"/>
+              </w:rPr>
+            </w:pPr>
+          </w:p>
+          <w:p>
+            <w:pPr>
+              <w:shd w:val="clear" w:color="auto" w:fill="FFFFFE"/>
+              <w:spacing w:after="0" w:line="254" w:lineRule="atLeast"/>
+              <w:rPr>
+                <w:rFonts w:ascii="Consolas" w:eastAsia="Times New Roman" w:hAnsi="Consolas" w:cs="Times New Roman"/>
+                <w:color w:val="000000"/>
+                <w:sz w:val="19"/>
+                <w:szCs w:val="19"/>
+              </w:rPr>
+            </w:pPr>
+            <w:r>
+              <w:rPr>
+                <w:rFonts w:ascii="Consolas" w:eastAsia="Times New Roman" w:hAnsi="Consolas" w:cs="Times New Roman"/>
+                <w:color w:val="000000"/>
+                <w:sz w:val="19"/>
+                <w:szCs w:val="19"/>
+              </w:rPr>
+              <w:t xml:space="preserve">        &lt;div class="container__contact__main"&gt;</w:t>
+            </w:r>
+          </w:p>
+          <w:p>
+            <w:pPr>
+              <w:shd w:val="clear" w:color="auto" w:fill="FFFFFE"/>
+              <w:spacing w:after="0" w:line="254" w:lineRule="atLeast"/>
+              <w:rPr>
+                <w:rFonts w:ascii="Consolas" w:eastAsia="Times New Roman" w:hAnsi="Consolas" w:cs="Times New Roman"/>
+                <w:color w:val="000000"/>
+                <w:sz w:val="19"/>
+                <w:szCs w:val="19"/>
+              </w:rPr>
+            </w:pPr>
+            <w:r>
+              <w:rPr>
+                <w:rFonts w:ascii="Consolas" w:eastAsia="Times New Roman" w:hAnsi="Consolas" w:cs="Times New Roman"/>
+                <w:color w:val="000000"/>
+                <w:sz w:val="19"/>
+                <w:szCs w:val="19"/>
+              </w:rPr>
+              <w:t xml:space="preserve">            &lt;h1&gt;Contact&lt;/h1&gt;</w:t>
+            </w:r>
+          </w:p>
+          <w:p>
+            <w:pPr>
+              <w:shd w:val="clear" w:color="auto" w:fill="FFFFFE"/>
+              <w:spacing w:after="0" w:line="254" w:lineRule="atLeast"/>
+              <w:rPr>
+                <w:rFonts w:ascii="Consolas" w:eastAsia="Times New Roman" w:hAnsi="Consolas" w:cs="Times New Roman"/>
+                <w:color w:val="000000"/>
+                <w:sz w:val="19"/>
+                <w:szCs w:val="19"/>
+              </w:rPr>
+            </w:pPr>
+          </w:p>
+          <w:p>
+            <w:pPr>
+              <w:shd w:val="clear" w:color="auto" w:fill="FFFFFE"/>
+              <w:spacing w:after="0" w:line="254" w:lineRule="atLeast"/>
+              <w:rPr>
+                <w:rFonts w:ascii="Consolas" w:eastAsia="Times New Roman" w:hAnsi="Consolas" w:cs="Times New Roman"/>
+                <w:color w:val="000000"/>
+                <w:sz w:val="19"/>
+                <w:szCs w:val="19"/>
+              </w:rPr>
+            </w:pPr>
+            <w:r>
+              <w:rPr>
+                <w:rFonts w:ascii="Consolas" w:eastAsia="Times New Roman" w:hAnsi="Consolas" w:cs="Times New Roman"/>
+                <w:color w:val="000000"/>
+                <w:sz w:val="19"/>
+                <w:szCs w:val="19"/>
+              </w:rPr>
+              <w:t xml:space="preserve">            &lt;div class="contact_email"&gt;</w:t>
+            </w:r>
+          </w:p>
+          <w:p>
+            <w:pPr>
+              <w:shd w:val="clear" w:color="auto" w:fill="FFFFFE"/>
+              <w:spacing w:after="0" w:line="254" w:lineRule="atLeast"/>
+              <w:rPr>
+                <w:rFonts w:ascii="Consolas" w:eastAsia="Times New Roman" w:hAnsi="Consolas" w:cs="Times New Roman"/>
+                <w:color w:val="000000"/>
+                <w:sz w:val="19"/>
+                <w:szCs w:val="19"/>
+              </w:rPr>
+            </w:pPr>
+            <w:r>
+              <w:rPr>
+                <w:rFonts w:ascii="Consolas" w:eastAsia="Times New Roman" w:hAnsi="Consolas" w:cs="Times New Roman"/>
+                <w:color w:val="000000"/>
+                <w:sz w:val="19"/>
+                <w:szCs w:val="19"/>
+              </w:rPr>
+              <w:t xml:space="preserve">                &lt;label for="contact-email"&gt;Email:&lt;/label&gt;</w:t>
+            </w:r>
+          </w:p>
+          <w:p>
+            <w:pPr>
+              <w:shd w:val="clear" w:color="auto" w:fill="FFFFFE"/>
+              <w:spacing w:after="0" w:line="254" w:lineRule="atLeast"/>
+              <w:rPr>
+                <w:rFonts w:ascii="Consolas" w:eastAsia="Times New Roman" w:hAnsi="Consolas" w:cs="Times New Roman"/>
+                <w:color w:val="000000"/>
+                <w:sz w:val="19"/>
+                <w:szCs w:val="19"/>
+              </w:rPr>
+            </w:pPr>
+            <w:r>
+              <w:rPr>
+                <w:rFonts w:ascii="Consolas" w:eastAsia="Times New Roman" w:hAnsi="Consolas" w:cs="Times New Roman"/>
+                <w:color w:val="000000"/>
+                <w:sz w:val="19"/>
+                <w:szCs w:val="19"/>
+              </w:rPr>
+              <w:t xml:space="preserve">                &lt;input type="email" placeholder="Email" id="contact-email"&gt;</w:t>
+            </w:r>
+          </w:p>
+          <w:p>
+            <w:pPr>
+              <w:shd w:val="clear" w:color="auto" w:fill="FFFFFE"/>
+              <w:spacing w:after="0" w:line="254" w:lineRule="atLeast"/>
+              <w:rPr>
+                <w:rFonts w:ascii="Consolas" w:eastAsia="Times New Roman" w:hAnsi="Consolas" w:cs="Times New Roman"/>
+                <w:color w:val="000000"/>
+                <w:sz w:val="19"/>
+                <w:szCs w:val="19"/>
+              </w:rPr>
+            </w:pPr>
+            <w:r>
+              <w:rPr>
+                <w:rFonts w:ascii="Consolas" w:eastAsia="Times New Roman" w:hAnsi="Consolas" w:cs="Times New Roman"/>
+                <w:color w:val="000000"/>
+                <w:sz w:val="19"/>
+                <w:szCs w:val="19"/>
+              </w:rPr>
+              <w:t xml:space="preserve">            &lt;/div&gt;</w:t>
+            </w:r>
+          </w:p>
+          <w:p>
+            <w:pPr>
+              <w:shd w:val="clear" w:color="auto" w:fill="FFFFFE"/>
+              <w:spacing w:after="0" w:line="254" w:lineRule="atLeast"/>
+              <w:rPr>
+                <w:rFonts w:ascii="Consolas" w:eastAsia="Times New Roman" w:hAnsi="Consolas" w:cs="Times New Roman"/>
+                <w:color w:val="000000"/>
+                <w:sz w:val="19"/>
+                <w:szCs w:val="19"/>
+              </w:rPr>
+            </w:pPr>
+          </w:p>
+          <w:p>
+            <w:pPr>
+              <w:shd w:val="clear" w:color="auto" w:fill="FFFFFE"/>
+              <w:spacing w:after="0" w:line="254" w:lineRule="atLeast"/>
+              <w:rPr>
+                <w:rFonts w:ascii="Consolas" w:eastAsia="Times New Roman" w:hAnsi="Consolas" w:cs="Times New Roman"/>
+                <w:color w:val="000000"/>
+                <w:sz w:val="19"/>
+                <w:szCs w:val="19"/>
+              </w:rPr>
+            </w:pPr>
+          </w:p>
+          <w:p>
+            <w:pPr>
+              <w:shd w:val="clear" w:color="auto" w:fill="FFFFFE"/>
+              <w:spacing w:after="0" w:line="254" w:lineRule="atLeast"/>
+              <w:rPr>
+                <w:rFonts w:ascii="Consolas" w:eastAsia="Times New Roman" w:hAnsi="Consolas" w:cs="Times New Roman"/>
+                <w:color w:val="000000"/>
+                <w:sz w:val="19"/>
+                <w:szCs w:val="19"/>
+              </w:rPr>
+            </w:pPr>
+            <w:r>
+              <w:rPr>
+                <w:rFonts w:ascii="Consolas" w:eastAsia="Times New Roman" w:hAnsi="Consolas" w:cs="Times New Roman"/>
+                <w:color w:val="000000"/>
+                <w:sz w:val="19"/>
+                <w:szCs w:val="19"/>
+              </w:rPr>
+              <w:t xml:space="preserve">            &lt;div class="contact_message"&gt;</w:t>
+            </w:r>
+          </w:p>
+          <w:p>
+            <w:pPr>
+              <w:shd w:val="clear" w:color="auto" w:fill="FFFFFE"/>
+              <w:spacing w:after="0" w:line="254" w:lineRule="atLeast"/>
+              <w:rPr>
+                <w:rFonts w:ascii="Consolas" w:eastAsia="Times New Roman" w:hAnsi="Consolas" w:cs="Times New Roman"/>
+                <w:color w:val="000000"/>
+                <w:sz w:val="19"/>
+                <w:szCs w:val="19"/>
+              </w:rPr>
+            </w:pPr>
+            <w:r>
+              <w:rPr>
+                <w:rFonts w:ascii="Consolas" w:eastAsia="Times New Roman" w:hAnsi="Consolas" w:cs="Times New Roman"/>
+                <w:color w:val="000000"/>
+                <w:sz w:val="19"/>
+                <w:szCs w:val="19"/>
+              </w:rPr>
+              <w:t xml:space="preserve">                &lt;label for="contact-message"&gt;Message&lt;/label&gt;</w:t>
+            </w:r>
+          </w:p>
+          <w:p>
+            <w:pPr>
+              <w:shd w:val="clear" w:color="auto" w:fill="FFFFFE"/>
+              <w:spacing w:after="0" w:line="254" w:lineRule="atLeast"/>
+              <w:rPr>
+                <w:rFonts w:ascii="Consolas" w:eastAsia="Times New Roman" w:hAnsi="Consolas" w:cs="Times New Roman"/>
+                <w:color w:val="000000"/>
+                <w:sz w:val="19"/>
+                <w:szCs w:val="19"/>
+              </w:rPr>
+            </w:pPr>
+            <w:r>
+              <w:rPr>
+                <w:rFonts w:ascii="Consolas" w:eastAsia="Times New Roman" w:hAnsi="Consolas" w:cs="Times New Roman"/>
+                <w:color w:val="000000"/>
+                <w:sz w:val="19"/>
+                <w:szCs w:val="19"/>
+              </w:rPr>
+              <w:t xml:space="preserve">                &lt;input type="text" id="contact-message"&gt;</w:t>
+            </w:r>
+          </w:p>
+          <w:p>
+            <w:pPr>
+              <w:shd w:val="clear" w:color="auto" w:fill="FFFFFE"/>
+              <w:spacing w:after="0" w:line="254" w:lineRule="atLeast"/>
+              <w:rPr>
+                <w:rFonts w:ascii="Consolas" w:eastAsia="Times New Roman" w:hAnsi="Consolas" w:cs="Times New Roman"/>
+                <w:color w:val="000000"/>
+                <w:sz w:val="19"/>
+                <w:szCs w:val="19"/>
+              </w:rPr>
+            </w:pPr>
+            <w:r>
+              <w:rPr>
+                <w:rFonts w:ascii="Consolas" w:eastAsia="Times New Roman" w:hAnsi="Consolas" w:cs="Times New Roman"/>
+                <w:color w:val="000000"/>
+                <w:sz w:val="19"/>
+                <w:szCs w:val="19"/>
+              </w:rPr>
+              <w:t xml:space="preserve">            &lt;/div&gt;</w:t>
+            </w:r>
+          </w:p>
+          <w:p>
+            <w:pPr>
+              <w:shd w:val="clear" w:color="auto" w:fill="FFFFFE"/>
+              <w:spacing w:after="0" w:line="254" w:lineRule="atLeast"/>
+              <w:rPr>
+                <w:rFonts w:ascii="Consolas" w:eastAsia="Times New Roman" w:hAnsi="Consolas" w:cs="Times New Roman"/>
+                <w:color w:val="000000"/>
+                <w:sz w:val="19"/>
+                <w:szCs w:val="19"/>
+              </w:rPr>
+            </w:pPr>
+          </w:p>
+          <w:p>
+            <w:pPr>
+              <w:shd w:val="clear" w:color="auto" w:fill="FFFFFE"/>
+              <w:spacing w:after="0" w:line="254" w:lineRule="atLeast"/>
+              <w:rPr>
+                <w:rFonts w:ascii="Consolas" w:eastAsia="Times New Roman" w:hAnsi="Consolas" w:cs="Times New Roman"/>
+                <w:color w:val="000000"/>
+                <w:sz w:val="19"/>
+                <w:szCs w:val="19"/>
+              </w:rPr>
+            </w:pPr>
+          </w:p>
+          <w:p>
+            <w:pPr>
+              <w:shd w:val="clear" w:color="auto" w:fill="FFFFFE"/>
+              <w:spacing w:after="0" w:line="254" w:lineRule="atLeast"/>
+              <w:rPr>
+                <w:rFonts w:ascii="Consolas" w:eastAsia="Times New Roman" w:hAnsi="Consolas" w:cs="Times New Roman"/>
+                <w:color w:val="000000"/>
+                <w:sz w:val="19"/>
+                <w:szCs w:val="19"/>
+              </w:rPr>
+            </w:pPr>
+            <w:r>
+              <w:rPr>
+                <w:rFonts w:ascii="Consolas" w:eastAsia="Times New Roman" w:hAnsi="Consolas" w:cs="Times New Roman"/>
+                <w:color w:val="000000"/>
+                <w:sz w:val="19"/>
+                <w:szCs w:val="19"/>
+              </w:rPr>
+              <w:t xml:space="preserve">            &lt;div class="submit_btn"&gt;</w:t>
+            </w:r>
+          </w:p>
+          <w:p>
+            <w:pPr>
+              <w:shd w:val="clear" w:color="auto" w:fill="FFFFFE"/>
+              <w:spacing w:after="0" w:line="254" w:lineRule="atLeast"/>
+              <w:rPr>
+                <w:rFonts w:ascii="Consolas" w:eastAsia="Times New Roman" w:hAnsi="Consolas" w:cs="Times New Roman"/>
+                <w:color w:val="000000"/>
+                <w:sz w:val="19"/>
+                <w:szCs w:val="19"/>
+              </w:rPr>
+            </w:pPr>
+            <w:r>
+              <w:rPr>
+                <w:rFonts w:ascii="Consolas" w:eastAsia="Times New Roman" w:hAnsi="Consolas" w:cs="Times New Roman"/>
+                <w:color w:val="000000"/>
+                <w:sz w:val="19"/>
+                <w:szCs w:val="19"/>
+              </w:rPr>
+              <w:t xml:space="preserve">                &lt;input type="button" value="submit"&gt;</w:t>
+            </w:r>
+          </w:p>
+          <w:p>
+            <w:pPr>
+              <w:shd w:val="clear" w:color="auto" w:fill="FFFFFE"/>
+              <w:spacing w:after="0" w:line="254" w:lineRule="atLeast"/>
+              <w:rPr>
+                <w:rFonts w:ascii="Consolas" w:eastAsia="Times New Roman" w:hAnsi="Consolas" w:cs="Times New Roman"/>
+                <w:color w:val="000000"/>
+                <w:sz w:val="19"/>
+                <w:szCs w:val="19"/>
+              </w:rPr>
+            </w:pPr>
+            <w:r>
+              <w:rPr>
+                <w:rFonts w:ascii="Consolas" w:eastAsia="Times New Roman" w:hAnsi="Consolas" w:cs="Times New Roman"/>
+                <w:color w:val="000000"/>
+                <w:sz w:val="19"/>
+                <w:szCs w:val="19"/>
+              </w:rPr>
+              <w:t xml:space="preserve">            &lt;/div&gt;</w:t>
+            </w:r>
+          </w:p>
+          <w:p>
+            <w:pPr>
+              <w:shd w:val="clear" w:color="auto" w:fill="FFFFFE"/>
+              <w:spacing w:after="0" w:line="254" w:lineRule="atLeast"/>
+              <w:rPr>
+                <w:rFonts w:ascii="Consolas" w:eastAsia="Times New Roman" w:hAnsi="Consolas" w:cs="Times New Roman"/>
+                <w:color w:val="000000"/>
+                <w:sz w:val="19"/>
+                <w:szCs w:val="19"/>
+              </w:rPr>
+            </w:pPr>
+            <w:r>
+              <w:rPr>
+                <w:rFonts w:ascii="Consolas" w:eastAsia="Times New Roman" w:hAnsi="Consolas" w:cs="Times New Roman"/>
+                <w:color w:val="000000"/>
+                <w:sz w:val="19"/>
+                <w:szCs w:val="19"/>
+              </w:rPr>
+              <w:t xml:space="preserve">        &lt;/div&gt;</w:t>
+            </w:r>
+          </w:p>
+          <w:p>
+            <w:pPr>
+              <w:shd w:val="clear" w:color="auto" w:fill="FFFFFE"/>
+              <w:spacing w:after="0" w:line="254" w:lineRule="atLeast"/>
+              <w:rPr>
+                <w:rFonts w:ascii="Consolas" w:eastAsia="Times New Roman" w:hAnsi="Consolas" w:cs="Times New Roman"/>
+                <w:color w:val="000000"/>
+                <w:sz w:val="19"/>
+                <w:szCs w:val="19"/>
+              </w:rPr>
+            </w:pPr>
+          </w:p>
+          <w:p>
+            <w:pPr>
+              <w:shd w:val="clear" w:color="auto" w:fill="FFFFFE"/>
+              <w:spacing w:after="0" w:line="254" w:lineRule="atLeast"/>
+              <w:rPr>
+                <w:rFonts w:ascii="Consolas" w:eastAsia="Times New Roman" w:hAnsi="Consolas" w:cs="Times New Roman"/>
+                <w:color w:val="000000"/>
+                <w:sz w:val="19"/>
+                <w:szCs w:val="19"/>
+              </w:rPr>
+            </w:pPr>
+          </w:p>
+          <w:p>
+            <w:pPr>
+              <w:shd w:val="clear" w:color="auto" w:fill="FFFFFE"/>
+              <w:spacing w:after="0" w:line="254" w:lineRule="atLeast"/>
+              <w:rPr>
+                <w:rFonts w:ascii="Consolas" w:eastAsia="Times New Roman" w:hAnsi="Consolas" w:cs="Times New Roman"/>
+                <w:color w:val="000000"/>
+                <w:sz w:val="19"/>
+                <w:szCs w:val="19"/>
+              </w:rPr>
+            </w:pPr>
+            <w:r>
+              <w:rPr>
+                <w:rFonts w:ascii="Consolas" w:eastAsia="Times New Roman" w:hAnsi="Consolas" w:cs="Times New Roman"/>
+                <w:color w:val="000000"/>
+                <w:sz w:val="19"/>
+                <w:szCs w:val="19"/>
+              </w:rPr>
+              <w:t xml:space="preserve">    &lt;/div&gt;</w:t>
+            </w:r>
+          </w:p>
+          <w:p>
+            <w:pPr>
+              <w:shd w:val="clear" w:color="auto" w:fill="FFFFFE"/>
+              <w:spacing w:after="0" w:line="254" w:lineRule="atLeast"/>
+              <w:rPr>
+                <w:rFonts w:ascii="Consolas" w:eastAsia="Times New Roman" w:hAnsi="Consolas" w:cs="Times New Roman"/>
+                <w:color w:val="000000"/>
+                <w:sz w:val="19"/>
+                <w:szCs w:val="19"/>
+              </w:rPr>
+            </w:pPr>
+          </w:p>
+          <w:p>
+            <w:pPr>
+              <w:shd w:val="clear" w:color="auto" w:fill="FFFFFE"/>
+              <w:spacing w:after="0" w:line="254" w:lineRule="atLeast"/>
+              <w:rPr>
+                <w:rFonts w:ascii="Consolas" w:eastAsia="Times New Roman" w:hAnsi="Consolas" w:cs="Times New Roman"/>
+                <w:color w:val="000000"/>
+                <w:sz w:val="19"/>
+                <w:szCs w:val="19"/>
+              </w:rPr>
+            </w:pPr>
+          </w:p>
+          <w:p>
+            <w:pPr>
+              <w:shd w:val="clear" w:color="auto" w:fill="FFFFFE"/>
+              <w:spacing w:after="0" w:line="254" w:lineRule="atLeast"/>
+              <w:rPr>
+                <w:rFonts w:ascii="Consolas" w:eastAsia="Times New Roman" w:hAnsi="Consolas" w:cs="Times New Roman"/>
+                <w:color w:val="000000"/>
+                <w:sz w:val="19"/>
+                <w:szCs w:val="19"/>
+              </w:rPr>
+            </w:pPr>
+          </w:p>
+          <w:p>
+            <w:pPr>
+              <w:shd w:val="clear" w:color="auto" w:fill="FFFFFE"/>
+              <w:spacing w:after="0" w:line="254" w:lineRule="atLeast"/>
+              <w:rPr>
+                <w:rFonts w:ascii="Consolas" w:eastAsia="Times New Roman" w:hAnsi="Consolas" w:cs="Times New Roman"/>
+                <w:color w:val="000000"/>
+                <w:sz w:val="19"/>
+                <w:szCs w:val="19"/>
+              </w:rPr>
+            </w:pPr>
+          </w:p>
+          <w:p>
+            <w:pPr>
+              <w:shd w:val="clear" w:color="auto" w:fill="FFFFFE"/>
+              <w:spacing w:after="0" w:line="254" w:lineRule="atLeast"/>
+              <w:rPr>
+                <w:rFonts w:ascii="Consolas" w:eastAsia="Times New Roman" w:hAnsi="Consolas" w:cs="Times New Roman"/>
+                <w:color w:val="000000"/>
+                <w:sz w:val="19"/>
+                <w:szCs w:val="19"/>
+              </w:rPr>
+            </w:pPr>
+            <w:r>
+              <w:rPr>
+                <w:rFonts w:ascii="Consolas" w:eastAsia="Times New Roman" w:hAnsi="Consolas" w:cs="Times New Roman"/>
+                <w:color w:val="000000"/>
+                <w:sz w:val="19"/>
+                <w:szCs w:val="19"/>
+              </w:rPr>
+              <w:t>&lt;/body&gt;</w:t>
+            </w:r>
+          </w:p>
+          <w:p>
+            <w:pPr>
+              <w:shd w:val="clear" w:color="auto" w:fill="FFFFFE"/>
+              <w:spacing w:after="0" w:line="254" w:lineRule="atLeast"/>
+              <w:rPr>
+                <w:rFonts w:ascii="Consolas" w:eastAsia="Times New Roman" w:hAnsi="Consolas" w:cs="Times New Roman"/>
+                <w:color w:val="000000"/>
+                <w:sz w:val="19"/>
+                <w:szCs w:val="19"/>
+              </w:rPr>
+            </w:pPr>
+          </w:p>
+          <w:p>
+            <w:pPr>
+              <w:shd w:val="clear" w:color="auto" w:fill="FFFFFE"/>
+              <w:spacing w:after="0" w:line="254" w:lineRule="atLeast"/>
+              <w:rPr>
+                <w:rFonts w:ascii="Consolas" w:eastAsia="Times New Roman" w:hAnsi="Consolas" w:cs="Times New Roman"/>
+                <w:color w:val="000000"/>
+                <w:sz w:val="19"/>
+                <w:szCs w:val="19"/>
+              </w:rPr>
+            </w:pPr>
+            <w:r>
+              <w:rPr>
+                <w:rFonts w:ascii="Consolas" w:eastAsia="Times New Roman" w:hAnsi="Consolas" w:cs="Times New Roman"/>
+                <w:color w:val="000000"/>
+                <w:sz w:val="19"/>
+                <w:szCs w:val="19"/>
+              </w:rPr>
+              <w:t>&lt;/html&gt;</w:t>
+            </w:r>
+          </w:p>
+          <w:p>
+            <w:pPr>
+              <w:shd w:val="clear" w:color="auto" w:fill="FFFFFE"/>
+              <w:spacing w:after="0" w:line="360" w:lineRule="atLeast"/>
+              <w:rPr>
+                <w:rFonts w:ascii="Consolas" w:eastAsia="Times New Roman" w:hAnsi="Consolas" w:cs="Times New Roman"/>
+                <w:color w:val="000000"/>
+                <w:sz w:val="27"/>
+                <w:szCs w:val="27"/>
+              </w:rPr>
+            </w:pPr>
+          </w:p>
+          <w:p>
+            <w:pPr>
+              <w:shd w:val="clear" w:color="auto" w:fill="FFFFFE"/>
+              <w:spacing w:after="0" w:line="360" w:lineRule="atLeast"/>
+              <w:rPr>
+                <w:rFonts w:ascii="Consolas" w:eastAsia="Times New Roman" w:hAnsi="Consolas" w:cs="Times New Roman"/>
+                <w:color w:val="000000"/>
+                <w:sz w:val="27"/>
+                <w:szCs w:val="27"/>
+              </w:rPr>
+            </w:pPr>
           </w:p>
           <w:p>
             <w:pPr>
@@ -808,6 +3308,7 @@
                 <w:b/>
                 <w:bCs/>
               </w:rPr>
+              <w:lastRenderedPageBreak/>
               <w:t>Lab-Final.css</w:t>
             </w:r>
           </w:p>
@@ -824,12 +3325,1241 @@
           <w:p>
             <w:pPr>
               <w:spacing w:after="0"/>
-              <w:jc w:val="center"/>
-              <w:rPr>
-                <w:b/>
-                <w:bCs/>
-              </w:rPr>
-            </w:pPr>
+              <w:rPr>
+                <w:bCs/>
+              </w:rPr>
+            </w:pPr>
+            <w:r>
+              <w:rPr>
+                <w:bCs/>
+              </w:rPr>
+              <w:t>* {</w:t>
+            </w:r>
+          </w:p>
+          <w:p>
+            <w:pPr>
+              <w:spacing w:after="0"/>
+              <w:rPr>
+                <w:bCs/>
+              </w:rPr>
+            </w:pPr>
+            <w:r>
+              <w:rPr>
+                <w:bCs/>
+              </w:rPr>
+              <w:t xml:space="preserve">    font-family: Lato, sans-serif;</w:t>
+            </w:r>
+          </w:p>
+          <w:p>
+            <w:pPr>
+              <w:spacing w:after="0"/>
+              <w:rPr>
+                <w:bCs/>
+              </w:rPr>
+            </w:pPr>
+            <w:r>
+              <w:rPr>
+                <w:bCs/>
+              </w:rPr>
+              <w:t>}</w:t>
+            </w:r>
+          </w:p>
+          <w:p>
+            <w:pPr>
+              <w:spacing w:after="0"/>
+              <w:rPr>
+                <w:bCs/>
+              </w:rPr>
+            </w:pPr>
+          </w:p>
+          <w:p>
+            <w:pPr>
+              <w:spacing w:after="0"/>
+              <w:rPr>
+                <w:bCs/>
+              </w:rPr>
+            </w:pPr>
+            <w:r>
+              <w:rPr>
+                <w:bCs/>
+              </w:rPr>
+              <w:t>.container__main {</w:t>
+            </w:r>
+          </w:p>
+          <w:p>
+            <w:pPr>
+              <w:spacing w:after="0"/>
+              <w:rPr>
+                <w:bCs/>
+              </w:rPr>
+            </w:pPr>
+            <w:r>
+              <w:rPr>
+                <w:bCs/>
+              </w:rPr>
+              <w:t xml:space="preserve">    padding: 0rem 12rem;</w:t>
+            </w:r>
+          </w:p>
+          <w:p>
+            <w:pPr>
+              <w:spacing w:after="0"/>
+              <w:rPr>
+                <w:bCs/>
+              </w:rPr>
+            </w:pPr>
+            <w:r>
+              <w:rPr>
+                <w:bCs/>
+              </w:rPr>
+              <w:t>}</w:t>
+            </w:r>
+          </w:p>
+          <w:p>
+            <w:pPr>
+              <w:spacing w:after="0"/>
+              <w:rPr>
+                <w:bCs/>
+              </w:rPr>
+            </w:pPr>
+          </w:p>
+          <w:p>
+            <w:pPr>
+              <w:spacing w:after="0"/>
+              <w:rPr>
+                <w:bCs/>
+              </w:rPr>
+            </w:pPr>
+            <w:r>
+              <w:rPr>
+                <w:bCs/>
+              </w:rPr>
+              <w:t>a {</w:t>
+            </w:r>
+          </w:p>
+          <w:p>
+            <w:pPr>
+              <w:spacing w:after="0"/>
+              <w:rPr>
+                <w:bCs/>
+              </w:rPr>
+            </w:pPr>
+            <w:r>
+              <w:rPr>
+                <w:bCs/>
+              </w:rPr>
+              <w:t xml:space="preserve">    text-decoration: none;</w:t>
+            </w:r>
+          </w:p>
+          <w:p>
+            <w:pPr>
+              <w:spacing w:after="0"/>
+              <w:rPr>
+                <w:bCs/>
+              </w:rPr>
+            </w:pPr>
+            <w:r>
+              <w:rPr>
+                <w:bCs/>
+              </w:rPr>
+              <w:t xml:space="preserve">    color: cornflowerblue;</w:t>
+            </w:r>
+          </w:p>
+          <w:p>
+            <w:pPr>
+              <w:spacing w:after="0"/>
+              <w:rPr>
+                <w:bCs/>
+              </w:rPr>
+            </w:pPr>
+            <w:r>
+              <w:rPr>
+                <w:bCs/>
+              </w:rPr>
+              <w:t>}</w:t>
+            </w:r>
+          </w:p>
+          <w:p>
+            <w:pPr>
+              <w:spacing w:after="0"/>
+              <w:rPr>
+                <w:bCs/>
+              </w:rPr>
+            </w:pPr>
+          </w:p>
+          <w:p>
+            <w:pPr>
+              <w:spacing w:after="0"/>
+              <w:rPr>
+                <w:bCs/>
+              </w:rPr>
+            </w:pPr>
+            <w:r>
+              <w:rPr>
+                <w:bCs/>
+              </w:rPr>
+              <w:t>.main__header {</w:t>
+            </w:r>
+          </w:p>
+          <w:p>
+            <w:pPr>
+              <w:spacing w:after="0"/>
+              <w:rPr>
+                <w:bCs/>
+              </w:rPr>
+            </w:pPr>
+            <w:r>
+              <w:rPr>
+                <w:bCs/>
+              </w:rPr>
+              <w:t xml:space="preserve">    margin-bottom: 200px;</w:t>
+            </w:r>
+          </w:p>
+          <w:p>
+            <w:pPr>
+              <w:spacing w:after="0"/>
+              <w:rPr>
+                <w:bCs/>
+              </w:rPr>
+            </w:pPr>
+            <w:r>
+              <w:rPr>
+                <w:bCs/>
+              </w:rPr>
+              <w:t>}</w:t>
+            </w:r>
+          </w:p>
+          <w:p>
+            <w:pPr>
+              <w:spacing w:after="0"/>
+              <w:rPr>
+                <w:bCs/>
+              </w:rPr>
+            </w:pPr>
+          </w:p>
+          <w:p>
+            <w:pPr>
+              <w:spacing w:after="0"/>
+              <w:rPr>
+                <w:bCs/>
+              </w:rPr>
+            </w:pPr>
+            <w:r>
+              <w:rPr>
+                <w:bCs/>
+              </w:rPr>
+              <w:t>.main__sidebar {</w:t>
+            </w:r>
+          </w:p>
+          <w:p>
+            <w:pPr>
+              <w:spacing w:after="0"/>
+              <w:rPr>
+                <w:bCs/>
+              </w:rPr>
+            </w:pPr>
+            <w:r>
+              <w:rPr>
+                <w:bCs/>
+              </w:rPr>
+              <w:t xml:space="preserve">    padding-left: 2em;</w:t>
+            </w:r>
+          </w:p>
+          <w:p>
+            <w:pPr>
+              <w:spacing w:after="0"/>
+              <w:rPr>
+                <w:bCs/>
+              </w:rPr>
+            </w:pPr>
+            <w:r>
+              <w:rPr>
+                <w:bCs/>
+              </w:rPr>
+              <w:t>}</w:t>
+            </w:r>
+          </w:p>
+          <w:p>
+            <w:pPr>
+              <w:spacing w:after="0"/>
+              <w:rPr>
+                <w:bCs/>
+              </w:rPr>
+            </w:pPr>
+          </w:p>
+          <w:p>
+            <w:pPr>
+              <w:spacing w:after="0"/>
+              <w:rPr>
+                <w:bCs/>
+              </w:rPr>
+            </w:pPr>
+            <w:r>
+              <w:rPr>
+                <w:bCs/>
+              </w:rPr>
+              <w:t>.container__main__secondary {</w:t>
+            </w:r>
+          </w:p>
+          <w:p>
+            <w:pPr>
+              <w:spacing w:after="0"/>
+              <w:rPr>
+                <w:bCs/>
+              </w:rPr>
+            </w:pPr>
+            <w:r>
+              <w:rPr>
+                <w:bCs/>
+              </w:rPr>
+              <w:t xml:space="preserve">    display: flex;</w:t>
+            </w:r>
+          </w:p>
+          <w:p>
+            <w:pPr>
+              <w:spacing w:after="0"/>
+              <w:rPr>
+                <w:bCs/>
+              </w:rPr>
+            </w:pPr>
+            <w:r>
+              <w:rPr>
+                <w:bCs/>
+              </w:rPr>
+              <w:t xml:space="preserve">    flex-direction: row;</w:t>
+            </w:r>
+          </w:p>
+          <w:p>
+            <w:pPr>
+              <w:spacing w:after="0"/>
+              <w:rPr>
+                <w:bCs/>
+              </w:rPr>
+            </w:pPr>
+            <w:r>
+              <w:rPr>
+                <w:bCs/>
+              </w:rPr>
+              <w:t xml:space="preserve">    justify-content: space-between;</w:t>
+            </w:r>
+          </w:p>
+          <w:p>
+            <w:pPr>
+              <w:spacing w:after="0"/>
+              <w:rPr>
+                <w:bCs/>
+              </w:rPr>
+            </w:pPr>
+            <w:r>
+              <w:rPr>
+                <w:bCs/>
+              </w:rPr>
+              <w:t xml:space="preserve">    align-items: center;</w:t>
+            </w:r>
+          </w:p>
+          <w:p>
+            <w:pPr>
+              <w:spacing w:after="0"/>
+              <w:rPr>
+                <w:bCs/>
+              </w:rPr>
+            </w:pPr>
+            <w:r>
+              <w:rPr>
+                <w:bCs/>
+              </w:rPr>
+              <w:t>}</w:t>
+            </w:r>
+          </w:p>
+          <w:p>
+            <w:pPr>
+              <w:spacing w:after="0"/>
+              <w:rPr>
+                <w:bCs/>
+              </w:rPr>
+            </w:pPr>
+          </w:p>
+          <w:p>
+            <w:pPr>
+              <w:spacing w:after="0"/>
+              <w:rPr>
+                <w:bCs/>
+              </w:rPr>
+            </w:pPr>
+            <w:r>
+              <w:rPr>
+                <w:bCs/>
+              </w:rPr>
+              <w:t>.container__main__body {</w:t>
+            </w:r>
+          </w:p>
+          <w:p>
+            <w:pPr>
+              <w:spacing w:after="0"/>
+              <w:rPr>
+                <w:bCs/>
+              </w:rPr>
+            </w:pPr>
+            <w:r>
+              <w:rPr>
+                <w:bCs/>
+              </w:rPr>
+              <w:t xml:space="preserve">    flex-grow: 1;</w:t>
+            </w:r>
+          </w:p>
+          <w:p>
+            <w:pPr>
+              <w:spacing w:after="0"/>
+              <w:rPr>
+                <w:bCs/>
+              </w:rPr>
+            </w:pPr>
+            <w:r>
+              <w:rPr>
+                <w:bCs/>
+              </w:rPr>
+              <w:t>}</w:t>
+            </w:r>
+          </w:p>
+          <w:p>
+            <w:pPr>
+              <w:spacing w:after="0"/>
+              <w:rPr>
+                <w:bCs/>
+              </w:rPr>
+            </w:pPr>
+          </w:p>
+          <w:p>
+            <w:pPr>
+              <w:spacing w:after="0"/>
+              <w:rPr>
+                <w:bCs/>
+              </w:rPr>
+            </w:pPr>
+            <w:r>
+              <w:rPr>
+                <w:bCs/>
+              </w:rPr>
+              <w:t>.container__main__body__s2 {</w:t>
+            </w:r>
+          </w:p>
+          <w:p>
+            <w:pPr>
+              <w:spacing w:after="0"/>
+              <w:rPr>
+                <w:bCs/>
+              </w:rPr>
+            </w:pPr>
+            <w:r>
+              <w:rPr>
+                <w:bCs/>
+              </w:rPr>
+              <w:t xml:space="preserve">    margin-top: 55px;</w:t>
+            </w:r>
+          </w:p>
+          <w:p>
+            <w:pPr>
+              <w:spacing w:after="0"/>
+              <w:rPr>
+                <w:bCs/>
+              </w:rPr>
+            </w:pPr>
+            <w:r>
+              <w:rPr>
+                <w:bCs/>
+              </w:rPr>
+              <w:t>}</w:t>
+            </w:r>
+          </w:p>
+          <w:p>
+            <w:pPr>
+              <w:spacing w:after="0"/>
+              <w:rPr>
+                <w:bCs/>
+              </w:rPr>
+            </w:pPr>
+          </w:p>
+          <w:p>
+            <w:pPr>
+              <w:spacing w:after="0"/>
+              <w:rPr>
+                <w:bCs/>
+              </w:rPr>
+            </w:pPr>
+            <w:r>
+              <w:rPr>
+                <w:bCs/>
+              </w:rPr>
+              <w:t>.main__subheader {</w:t>
+            </w:r>
+          </w:p>
+          <w:p>
+            <w:pPr>
+              <w:spacing w:after="0"/>
+              <w:rPr>
+                <w:bCs/>
+              </w:rPr>
+            </w:pPr>
+            <w:r>
+              <w:rPr>
+                <w:bCs/>
+              </w:rPr>
+              <w:t xml:space="preserve">    margin-top: 3.5rem;</w:t>
+            </w:r>
+          </w:p>
+          <w:p>
+            <w:pPr>
+              <w:spacing w:after="0"/>
+              <w:rPr>
+                <w:bCs/>
+              </w:rPr>
+            </w:pPr>
+            <w:r>
+              <w:rPr>
+                <w:bCs/>
+              </w:rPr>
+              <w:t>}</w:t>
+            </w:r>
+          </w:p>
+          <w:p>
+            <w:pPr>
+              <w:spacing w:after="0"/>
+              <w:rPr>
+                <w:bCs/>
+              </w:rPr>
+            </w:pPr>
+          </w:p>
+          <w:p>
+            <w:pPr>
+              <w:spacing w:after="0"/>
+              <w:rPr>
+                <w:bCs/>
+              </w:rPr>
+            </w:pPr>
+            <w:r>
+              <w:rPr>
+                <w:bCs/>
+              </w:rPr>
+              <w:t>.container__contact__main {</w:t>
+            </w:r>
+          </w:p>
+          <w:p>
+            <w:pPr>
+              <w:spacing w:after="0"/>
+              <w:rPr>
+                <w:bCs/>
+              </w:rPr>
+            </w:pPr>
+            <w:r>
+              <w:rPr>
+                <w:bCs/>
+              </w:rPr>
+              <w:t xml:space="preserve">    padding: 0em 0em;</w:t>
+            </w:r>
+          </w:p>
+          <w:p>
+            <w:pPr>
+              <w:spacing w:after="0"/>
+              <w:rPr>
+                <w:bCs/>
+              </w:rPr>
+            </w:pPr>
+            <w:r>
+              <w:rPr>
+                <w:bCs/>
+              </w:rPr>
+              <w:lastRenderedPageBreak/>
+              <w:t xml:space="preserve">    display: flex;</w:t>
+            </w:r>
+          </w:p>
+          <w:p>
+            <w:pPr>
+              <w:spacing w:after="0"/>
+              <w:rPr>
+                <w:bCs/>
+              </w:rPr>
+            </w:pPr>
+            <w:r>
+              <w:rPr>
+                <w:bCs/>
+              </w:rPr>
+              <w:t xml:space="preserve">    flex-direction: column;</w:t>
+            </w:r>
+          </w:p>
+          <w:p>
+            <w:pPr>
+              <w:spacing w:after="0"/>
+              <w:rPr>
+                <w:bCs/>
+              </w:rPr>
+            </w:pPr>
+            <w:r>
+              <w:rPr>
+                <w:bCs/>
+              </w:rPr>
+              <w:t xml:space="preserve">    justify-content: flex-start;</w:t>
+            </w:r>
+          </w:p>
+          <w:p>
+            <w:pPr>
+              <w:spacing w:after="0"/>
+              <w:rPr>
+                <w:bCs/>
+              </w:rPr>
+            </w:pPr>
+            <w:r>
+              <w:rPr>
+                <w:bCs/>
+              </w:rPr>
+              <w:t xml:space="preserve">    gap: 5px;</w:t>
+            </w:r>
+          </w:p>
+          <w:p>
+            <w:pPr>
+              <w:spacing w:after="0"/>
+              <w:rPr>
+                <w:bCs/>
+              </w:rPr>
+            </w:pPr>
+            <w:r>
+              <w:rPr>
+                <w:bCs/>
+              </w:rPr>
+              <w:t>}</w:t>
+            </w:r>
+          </w:p>
+          <w:p>
+            <w:pPr>
+              <w:spacing w:after="0"/>
+              <w:rPr>
+                <w:bCs/>
+              </w:rPr>
+            </w:pPr>
+          </w:p>
+          <w:p>
+            <w:pPr>
+              <w:spacing w:after="0"/>
+              <w:rPr>
+                <w:bCs/>
+              </w:rPr>
+            </w:pPr>
+            <w:r>
+              <w:rPr>
+                <w:bCs/>
+              </w:rPr>
+              <w:t>.container__contact__main input {</w:t>
+            </w:r>
+          </w:p>
+          <w:p>
+            <w:pPr>
+              <w:spacing w:after="0"/>
+              <w:rPr>
+                <w:bCs/>
+              </w:rPr>
+            </w:pPr>
+            <w:r>
+              <w:rPr>
+                <w:bCs/>
+              </w:rPr>
+              <w:t xml:space="preserve">    padding: 5px;</w:t>
+            </w:r>
+          </w:p>
+          <w:p>
+            <w:pPr>
+              <w:spacing w:after="0"/>
+              <w:rPr>
+                <w:bCs/>
+              </w:rPr>
+            </w:pPr>
+            <w:r>
+              <w:rPr>
+                <w:bCs/>
+              </w:rPr>
+              <w:t xml:space="preserve">    border-radius: 5px;</w:t>
+            </w:r>
+          </w:p>
+          <w:p>
+            <w:pPr>
+              <w:spacing w:after="0"/>
+              <w:rPr>
+                <w:bCs/>
+              </w:rPr>
+            </w:pPr>
+            <w:r>
+              <w:rPr>
+                <w:bCs/>
+              </w:rPr>
+              <w:t xml:space="preserve">    outline-color: #808080;</w:t>
+            </w:r>
+          </w:p>
+          <w:p>
+            <w:pPr>
+              <w:spacing w:after="0"/>
+              <w:rPr>
+                <w:bCs/>
+              </w:rPr>
+            </w:pPr>
+            <w:r>
+              <w:rPr>
+                <w:bCs/>
+              </w:rPr>
+              <w:t>}</w:t>
+            </w:r>
+          </w:p>
+          <w:p>
+            <w:pPr>
+              <w:spacing w:after="0"/>
+              <w:rPr>
+                <w:bCs/>
+              </w:rPr>
+            </w:pPr>
+          </w:p>
+          <w:p>
+            <w:pPr>
+              <w:spacing w:after="0"/>
+              <w:rPr>
+                <w:bCs/>
+              </w:rPr>
+            </w:pPr>
+            <w:r>
+              <w:rPr>
+                <w:bCs/>
+              </w:rPr>
+              <w:t>.contact_email {</w:t>
+            </w:r>
+          </w:p>
+          <w:p>
+            <w:pPr>
+              <w:spacing w:after="0"/>
+              <w:rPr>
+                <w:bCs/>
+              </w:rPr>
+            </w:pPr>
+            <w:r>
+              <w:rPr>
+                <w:bCs/>
+              </w:rPr>
+              <w:t xml:space="preserve">    padding-top: 5px;</w:t>
+            </w:r>
+          </w:p>
+          <w:p>
+            <w:pPr>
+              <w:spacing w:after="0"/>
+              <w:rPr>
+                <w:bCs/>
+              </w:rPr>
+            </w:pPr>
+            <w:r>
+              <w:rPr>
+                <w:bCs/>
+              </w:rPr>
+              <w:t>}</w:t>
+            </w:r>
+          </w:p>
+          <w:p>
+            <w:pPr>
+              <w:spacing w:after="0"/>
+              <w:rPr>
+                <w:bCs/>
+              </w:rPr>
+            </w:pPr>
+          </w:p>
+          <w:p>
+            <w:pPr>
+              <w:spacing w:after="0"/>
+              <w:rPr>
+                <w:bCs/>
+              </w:rPr>
+            </w:pPr>
+            <w:r>
+              <w:rPr>
+                <w:bCs/>
+              </w:rPr>
+              <w:t>.contact_message {</w:t>
+            </w:r>
+          </w:p>
+          <w:p>
+            <w:pPr>
+              <w:spacing w:after="0"/>
+              <w:rPr>
+                <w:bCs/>
+              </w:rPr>
+            </w:pPr>
+            <w:r>
+              <w:rPr>
+                <w:bCs/>
+              </w:rPr>
+              <w:t xml:space="preserve">    padding-top: 5px;</w:t>
+            </w:r>
+          </w:p>
+          <w:p>
+            <w:pPr>
+              <w:spacing w:after="0"/>
+              <w:rPr>
+                <w:bCs/>
+              </w:rPr>
+            </w:pPr>
+            <w:r>
+              <w:rPr>
+                <w:bCs/>
+              </w:rPr>
+              <w:t xml:space="preserve">    display: flex;</w:t>
+            </w:r>
+          </w:p>
+          <w:p>
+            <w:pPr>
+              <w:spacing w:after="0"/>
+              <w:rPr>
+                <w:bCs/>
+              </w:rPr>
+            </w:pPr>
+            <w:r>
+              <w:rPr>
+                <w:bCs/>
+              </w:rPr>
+              <w:t xml:space="preserve">    flex-direction: column;</w:t>
+            </w:r>
+          </w:p>
+          <w:p>
+            <w:pPr>
+              <w:spacing w:after="0"/>
+              <w:rPr>
+                <w:bCs/>
+              </w:rPr>
+            </w:pPr>
+            <w:r>
+              <w:rPr>
+                <w:bCs/>
+              </w:rPr>
+              <w:t>}</w:t>
+            </w:r>
+          </w:p>
+          <w:p>
+            <w:pPr>
+              <w:spacing w:after="0"/>
+              <w:rPr>
+                <w:bCs/>
+              </w:rPr>
+            </w:pPr>
+          </w:p>
+          <w:p>
+            <w:pPr>
+              <w:spacing w:after="0"/>
+              <w:rPr>
+                <w:bCs/>
+              </w:rPr>
+            </w:pPr>
+            <w:r>
+              <w:rPr>
+                <w:bCs/>
+              </w:rPr>
+              <w:t>.submit_btn {</w:t>
+            </w:r>
+          </w:p>
+          <w:p>
+            <w:pPr>
+              <w:spacing w:after="0"/>
+              <w:rPr>
+                <w:bCs/>
+              </w:rPr>
+            </w:pPr>
+            <w:r>
+              <w:rPr>
+                <w:bCs/>
+              </w:rPr>
+              <w:t xml:space="preserve">    padding-top: 5px;</w:t>
+            </w:r>
+          </w:p>
+          <w:p>
+            <w:pPr>
+              <w:spacing w:after="0"/>
+              <w:rPr>
+                <w:bCs/>
+              </w:rPr>
+            </w:pPr>
+            <w:r>
+              <w:rPr>
+                <w:bCs/>
+              </w:rPr>
+              <w:t xml:space="preserve">    display: inline-block;</w:t>
+            </w:r>
+          </w:p>
+          <w:p>
+            <w:pPr>
+              <w:spacing w:after="0"/>
+              <w:rPr>
+                <w:bCs/>
+              </w:rPr>
+            </w:pPr>
+            <w:r>
+              <w:rPr>
+                <w:bCs/>
+              </w:rPr>
+              <w:t>}</w:t>
+            </w:r>
+          </w:p>
+          <w:p>
+            <w:pPr>
+              <w:spacing w:after="0"/>
+              <w:rPr>
+                <w:bCs/>
+              </w:rPr>
+            </w:pPr>
+          </w:p>
+          <w:p>
+            <w:pPr>
+              <w:spacing w:after="0"/>
+              <w:rPr>
+                <w:bCs/>
+              </w:rPr>
+            </w:pPr>
+            <w:r>
+              <w:rPr>
+                <w:bCs/>
+              </w:rPr>
+              <w:t>table {</w:t>
+            </w:r>
+          </w:p>
+          <w:p>
+            <w:pPr>
+              <w:spacing w:after="0"/>
+              <w:rPr>
+                <w:bCs/>
+              </w:rPr>
+            </w:pPr>
+            <w:r>
+              <w:rPr>
+                <w:bCs/>
+              </w:rPr>
+              <w:t xml:space="preserve">    min-width: 100%;</w:t>
+            </w:r>
+          </w:p>
+          <w:p>
+            <w:pPr>
+              <w:spacing w:after="0"/>
+              <w:rPr>
+                <w:bCs/>
+              </w:rPr>
+            </w:pPr>
+            <w:r>
+              <w:rPr>
+                <w:bCs/>
+              </w:rPr>
+              <w:t>}</w:t>
+            </w:r>
+          </w:p>
+          <w:p>
+            <w:pPr>
+              <w:spacing w:after="0"/>
+              <w:rPr>
+                <w:bCs/>
+              </w:rPr>
+            </w:pPr>
+          </w:p>
+          <w:p>
+            <w:pPr>
+              <w:spacing w:after="0"/>
+              <w:rPr>
+                <w:bCs/>
+              </w:rPr>
+            </w:pPr>
+            <w:r>
+              <w:rPr>
+                <w:bCs/>
+              </w:rPr>
+              <w:t>table td {</w:t>
+            </w:r>
+          </w:p>
+          <w:p>
+            <w:pPr>
+              <w:spacing w:after="0"/>
+              <w:rPr>
+                <w:bCs/>
+              </w:rPr>
+            </w:pPr>
+            <w:r>
+              <w:rPr>
+                <w:bCs/>
+              </w:rPr>
+              <w:t xml:space="preserve">    border-top: 1px solid #808080;</w:t>
+            </w:r>
+          </w:p>
+          <w:p>
+            <w:pPr>
+              <w:spacing w:after="0"/>
+              <w:rPr>
+                <w:bCs/>
+              </w:rPr>
+            </w:pPr>
+            <w:r>
+              <w:rPr>
+                <w:bCs/>
+              </w:rPr>
+              <w:t xml:space="preserve">    border-collapse: collapse;</w:t>
+            </w:r>
+          </w:p>
+          <w:p>
+            <w:pPr>
+              <w:spacing w:after="0"/>
+              <w:rPr>
+                <w:bCs/>
+              </w:rPr>
+            </w:pPr>
+            <w:r>
+              <w:rPr>
+                <w:bCs/>
+              </w:rPr>
+              <w:t>}</w:t>
+            </w:r>
+          </w:p>
+          <w:p>
+            <w:pPr>
+              <w:spacing w:after="0"/>
+              <w:rPr>
+                <w:bCs/>
+              </w:rPr>
+            </w:pPr>
+          </w:p>
+          <w:p>
+            <w:pPr>
+              <w:spacing w:after="0"/>
+              <w:rPr>
+                <w:bCs/>
+              </w:rPr>
+            </w:pPr>
+            <w:r>
+              <w:rPr>
+                <w:bCs/>
+              </w:rPr>
+              <w:t>table th {</w:t>
+            </w:r>
+          </w:p>
+          <w:p>
+            <w:pPr>
+              <w:spacing w:after="0"/>
+              <w:rPr>
+                <w:bCs/>
+              </w:rPr>
+            </w:pPr>
+            <w:r>
+              <w:rPr>
+                <w:bCs/>
+              </w:rPr>
+              <w:t xml:space="preserve">    text-align: left;</w:t>
+            </w:r>
+          </w:p>
+          <w:p>
+            <w:pPr>
+              <w:spacing w:after="0"/>
+              <w:rPr>
+                <w:bCs/>
+              </w:rPr>
+            </w:pPr>
+            <w:r>
+              <w:rPr>
+                <w:bCs/>
+              </w:rPr>
+              <w:t>}</w:t>
+            </w:r>
+          </w:p>
+          <w:p>
+            <w:pPr>
+              <w:spacing w:after="0"/>
+              <w:rPr>
+                <w:bCs/>
+              </w:rPr>
+            </w:pPr>
+          </w:p>
+          <w:p>
+            <w:pPr>
+              <w:spacing w:after="0"/>
+              <w:rPr>
+                <w:bCs/>
+              </w:rPr>
+            </w:pPr>
+            <w:r>
+              <w:rPr>
+                <w:bCs/>
+              </w:rPr>
+              <w:t>table {</w:t>
+            </w:r>
+          </w:p>
+          <w:p>
+            <w:pPr>
+              <w:spacing w:after="0"/>
+              <w:rPr>
+                <w:bCs/>
+              </w:rPr>
+            </w:pPr>
+            <w:r>
+              <w:rPr>
+                <w:bCs/>
+              </w:rPr>
+              <w:t xml:space="preserve">    border: none;</w:t>
+            </w:r>
+          </w:p>
+          <w:p>
+            <w:pPr>
+              <w:spacing w:after="0"/>
+              <w:rPr>
+                <w:bCs/>
+              </w:rPr>
+            </w:pPr>
+            <w:r>
+              <w:rPr>
+                <w:bCs/>
+              </w:rPr>
+              <w:t>}</w:t>
+            </w:r>
+          </w:p>
+          <w:p>
+            <w:pPr>
+              <w:spacing w:after="0"/>
+              <w:rPr>
+                <w:bCs/>
+              </w:rPr>
+            </w:pPr>
+          </w:p>
+          <w:p>
+            <w:pPr>
+              <w:spacing w:after="0"/>
+              <w:rPr>
+                <w:bCs/>
+              </w:rPr>
+            </w:pPr>
+            <w:r>
+              <w:rPr>
+                <w:bCs/>
+              </w:rPr>
+              <w:t>span {</w:t>
+            </w:r>
+          </w:p>
+          <w:p>
+            <w:pPr>
+              <w:spacing w:after="0"/>
+              <w:rPr>
+                <w:bCs/>
+              </w:rPr>
+            </w:pPr>
+            <w:r>
+              <w:rPr>
+                <w:bCs/>
+              </w:rPr>
+              <w:t xml:space="preserve">    color: cornflowerblue;</w:t>
+            </w:r>
+          </w:p>
+          <w:p>
+            <w:pPr>
+              <w:spacing w:after="0"/>
+              <w:rPr>
+                <w:bCs/>
+              </w:rPr>
+            </w:pPr>
+            <w:r>
+              <w:rPr>
+                <w:bCs/>
+              </w:rPr>
+              <w:t>}</w:t>
+            </w:r>
+          </w:p>
+          <w:p>
+            <w:pPr>
+              <w:spacing w:after="0"/>
+              <w:rPr>
+                <w:bCs/>
+              </w:rPr>
+            </w:pPr>
+          </w:p>
+          <w:p>
+            <w:pPr>
+              <w:spacing w:after="0"/>
+              <w:rPr>
+                <w:bCs/>
+              </w:rPr>
+            </w:pPr>
+            <w:r>
+              <w:rPr>
+                <w:bCs/>
+              </w:rPr>
+              <w:t>.colored_text {</w:t>
+            </w:r>
+          </w:p>
+          <w:p>
+            <w:pPr>
+              <w:spacing w:after="0"/>
+              <w:rPr>
+                <w:bCs/>
+              </w:rPr>
+            </w:pPr>
+            <w:r>
+              <w:rPr>
+                <w:bCs/>
+              </w:rPr>
+              <w:t xml:space="preserve">    color: cornflowerblue;</w:t>
+            </w:r>
+          </w:p>
+          <w:p>
+            <w:pPr>
+              <w:spacing w:after="0"/>
+              <w:rPr>
+                <w:bCs/>
+              </w:rPr>
+            </w:pPr>
+            <w:r>
+              <w:rPr>
+                <w:bCs/>
+              </w:rPr>
+              <w:t>}</w:t>
+            </w:r>
+          </w:p>
+          <w:p>
+            <w:pPr>
+              <w:spacing w:after="0"/>
+              <w:rPr>
+                <w:bCs/>
+              </w:rPr>
+            </w:pPr>
+          </w:p>
+          <w:p>
+            <w:pPr>
+              <w:spacing w:after="0"/>
+              <w:rPr>
+                <w:bCs/>
+              </w:rPr>
+            </w:pPr>
+            <w:r>
+              <w:rPr>
+                <w:bCs/>
+              </w:rPr>
+              <w:t>.sidebar__img__container img {</w:t>
+            </w:r>
+          </w:p>
+          <w:p>
+            <w:pPr>
+              <w:spacing w:after="0"/>
+              <w:rPr>
+                <w:bCs/>
+              </w:rPr>
+            </w:pPr>
+            <w:r>
+              <w:rPr>
+                <w:bCs/>
+              </w:rPr>
+              <w:t xml:space="preserve">    object-fit: cover;</w:t>
+            </w:r>
+          </w:p>
+          <w:p>
+            <w:pPr>
+              <w:spacing w:after="0"/>
+              <w:rPr>
+                <w:bCs/>
+              </w:rPr>
+            </w:pPr>
+            <w:r>
+              <w:rPr>
+                <w:bCs/>
+              </w:rPr>
+              <w:t>}</w:t>
+            </w:r>
           </w:p>
         </w:tc>
       </w:tr>
@@ -843,9 +4573,150 @@
         </w:rPr>
       </w:pPr>
     </w:p>
+    <w:p>
+      <w:pPr>
+        <w:jc w:val="center"/>
+        <w:rPr>
+          <w:b/>
+          <w:sz w:val="56"/>
+          <w:szCs w:val="56"/>
+          <w:u w:val="single"/>
+        </w:rPr>
+      </w:pPr>
+    </w:p>
+    <w:p>
+      <w:pPr>
+        <w:jc w:val="center"/>
+        <w:rPr>
+          <w:b/>
+          <w:sz w:val="56"/>
+          <w:szCs w:val="56"/>
+          <w:u w:val="single"/>
+        </w:rPr>
+      </w:pPr>
+      <w:r>
+        <w:rPr>
+          <w:b/>
+          <w:sz w:val="56"/>
+          <w:szCs w:val="56"/>
+          <w:u w:val="single"/>
+        </w:rPr>
+        <w:t>Final Output</w:t>
+      </w:r>
+    </w:p>
+    <w:p>
+      <w:pPr>
+        <w:jc w:val="center"/>
+        <w:rPr>
+          <w:b/>
+          <w:sz w:val="56"/>
+          <w:szCs w:val="56"/>
+          <w:u w:val="single"/>
+        </w:rPr>
+      </w:pPr>
+      <w:r>
+        <w:rPr>
+          <w:b/>
+          <w:noProof/>
+          <w:sz w:val="56"/>
+          <w:szCs w:val="56"/>
+          <w:u w:val="single"/>
+        </w:rPr>
+        <w:drawing>
+          <wp:inline distT="0" distB="0" distL="0" distR="0">
+            <wp:extent cx="6196818" cy="3491544"/>
+            <wp:effectExtent l="19050" t="0" r="0" b="0"/>
+            <wp:docPr id="1" name="Picture 0" descr="Final Output.png"/>
+            <wp:cNvGraphicFramePr>
+              <a:graphicFrameLocks xmlns:a="http://schemas.openxmlformats.org/drawingml/2006/main" noChangeAspect="1"/>
+            </wp:cNvGraphicFramePr>
+            <a:graphic xmlns:a="http://schemas.openxmlformats.org/drawingml/2006/main">
+              <a:graphicData uri="http://schemas.openxmlformats.org/drawingml/2006/picture">
+                <pic:pic xmlns:pic="http://schemas.openxmlformats.org/drawingml/2006/picture">
+                  <pic:nvPicPr>
+                    <pic:cNvPr id="0" name="Final Output.png"/>
+                    <pic:cNvPicPr/>
+                  </pic:nvPicPr>
+                  <pic:blipFill>
+                    <a:blip r:embed="rId8"/>
+                    <a:stretch>
+                      <a:fillRect/>
+                    </a:stretch>
+                  </pic:blipFill>
+                  <pic:spPr>
+                    <a:xfrm>
+                      <a:off x="0" y="0"/>
+                      <a:ext cx="6195373" cy="3490730"/>
+                    </a:xfrm>
+                    <a:prstGeom prst="rect">
+                      <a:avLst/>
+                    </a:prstGeom>
+                  </pic:spPr>
+                </pic:pic>
+              </a:graphicData>
+            </a:graphic>
+          </wp:inline>
+        </w:drawing>
+      </w:r>
+    </w:p>
+    <w:p>
+      <w:pPr>
+        <w:jc w:val="center"/>
+        <w:rPr>
+          <w:b/>
+          <w:sz w:val="56"/>
+          <w:szCs w:val="56"/>
+          <w:u w:val="single"/>
+        </w:rPr>
+      </w:pPr>
+    </w:p>
+    <w:p>
+      <w:pPr>
+        <w:jc w:val="center"/>
+        <w:rPr>
+          <w:b/>
+          <w:sz w:val="56"/>
+          <w:szCs w:val="56"/>
+          <w:u w:val="single"/>
+        </w:rPr>
+      </w:pPr>
+      <w:r>
+        <w:rPr>
+          <w:b/>
+          <w:sz w:val="56"/>
+          <w:szCs w:val="56"/>
+          <w:u w:val="single"/>
+        </w:rPr>
+        <w:lastRenderedPageBreak/>
+        <w:t>Git Link:</w:t>
+      </w:r>
+    </w:p>
+    <w:p>
+      <w:pPr>
+        <w:rPr>
+          <w:sz w:val="32"/>
+          <w:szCs w:val="32"/>
+        </w:rPr>
+      </w:pPr>
+      <w:r>
+        <w:rPr>
+          <w:sz w:val="32"/>
+          <w:szCs w:val="32"/>
+        </w:rPr>
+        <w:t>https://github.com/tarekahammed21/LabFinal.git</w:t>
+      </w:r>
+    </w:p>
+    <w:p>
+      <w:pPr>
+        <w:rPr>
+          <w:sz w:val="56"/>
+          <w:szCs w:val="56"/>
+        </w:rPr>
+      </w:pPr>
+    </w:p>
     <w:sectPr>
-      <w:footerReference w:type="default" r:id="rId8"/>
-      <w:footerReference w:type="first" r:id="rId9"/>
+      <w:footerReference w:type="default" r:id="rId9"/>
+      <w:footerReference w:type="first" r:id="rId10"/>
       <w:pgSz w:w="11907" w:h="16839" w:code="9"/>
       <w:pgMar w:top="1440" w:right="1008" w:bottom="1440" w:left="1008" w:header="720" w:footer="720" w:gutter="0"/>
       <w:cols w:space="720"/>
@@ -1036,7 +4907,7 @@
                 <w:bCs/>
                 <w:noProof/>
               </w:rPr>
-              <w:t>2</w:t>
+              <w:t>8</w:t>
             </w:r>
             <w:r>
               <w:rPr>
@@ -1089,7 +4960,7 @@
                 <w:bCs/>
                 <w:noProof/>
               </w:rPr>
-              <w:t>2</w:t>
+              <w:t>8</w:t>
             </w:r>
             <w:r>
               <w:rPr>

</xml_diff>